<commit_message>
Finished document and project. Final Push.
</commit_message>
<xml_diff>
--- a/Breakout Evaluation Document.docx
+++ b/Breakout Evaluation Document.docx
@@ -2,35 +2,1992 @@
 <file path=word/document.xml><?xml version="1.0" encoding="utf-8"?>
 <w:document xmlns:wpc="http://schemas.microsoft.com/office/word/2010/wordprocessingCanvas" xmlns:cx="http://schemas.microsoft.com/office/drawing/2014/chartex" xmlns:cx1="http://schemas.microsoft.com/office/drawing/2015/9/8/chartex" xmlns:cx2="http://schemas.microsoft.com/office/drawing/2015/10/21/chartex" xmlns:cx3="http://schemas.microsoft.com/office/drawing/2016/5/9/chartex" xmlns:cx4="http://schemas.microsoft.com/office/drawing/2016/5/10/chartex" xmlns:cx5="http://schemas.microsoft.com/office/drawing/2016/5/11/chartex" xmlns:cx6="http://schemas.microsoft.com/office/drawing/2016/5/12/chartex" xmlns:cx7="http://schemas.microsoft.com/office/drawing/2016/5/13/chartex" xmlns:cx8="http://schemas.microsoft.com/office/drawing/2016/5/14/chartex" xmlns:mc="http://schemas.openxmlformats.org/markup-compatibility/2006" xmlns:aink="http://schemas.microsoft.com/office/drawing/2016/ink" xmlns:am3d="http://schemas.microsoft.com/office/drawing/2017/model3d" xmlns:o="urn:schemas-microsoft-com:office:office" xmlns:r="http://schemas.openxmlformats.org/officeDocument/2006/relationships" xmlns:m="http://schemas.openxmlformats.org/officeDocument/2006/math" xmlns:v="urn:schemas-microsoft-com:vml" xmlns:wp14="http://schemas.microsoft.com/office/word/2010/wordprocessingDrawing" xmlns:wp="http://schemas.openxmlformats.org/drawingml/2006/wordprocessingDrawing" xmlns:w10="urn:schemas-microsoft-com:office:word" xmlns:w="http://schemas.openxmlformats.org/wordprocessingml/2006/main" xmlns:w14="http://schemas.microsoft.com/office/word/2010/wordml" xmlns:w15="http://schemas.microsoft.com/office/word/2012/wordml" xmlns:w16cex="http://schemas.microsoft.com/office/word/2018/wordml/cex" xmlns:w16cid="http://schemas.microsoft.com/office/word/2016/wordml/cid" xmlns:w16="http://schemas.microsoft.com/office/word/2018/wordml" xmlns:w16sdtdh="http://schemas.microsoft.com/office/word/2020/wordml/sdtdatahash" xmlns:w16se="http://schemas.microsoft.com/office/word/2015/wordml/symex" xmlns:wpg="http://schemas.microsoft.com/office/word/2010/wordprocessingGroup" xmlns:wpi="http://schemas.microsoft.com/office/word/2010/wordprocessingInk" xmlns:wne="http://schemas.microsoft.com/office/word/2006/wordml" xmlns:wps="http://schemas.microsoft.com/office/word/2010/wordprocessingShape" mc:Ignorable="w14 w15 w16se w16cid w16 w16cex w16sdtdh wp14">
   <w:body>
+    <w:sdt>
+      <w:sdtPr>
+        <w:id w:val="2038617139"/>
+        <w:docPartObj>
+          <w:docPartGallery w:val="Cover Pages"/>
+          <w:docPartUnique/>
+        </w:docPartObj>
+      </w:sdtPr>
+      <w:sdtContent>
+        <w:p/>
+        <w:p>
+          <w:pPr>
+            <w:rPr>
+              <w:sz w:val="32"/>
+              <w:szCs w:val="32"/>
+              <w:u w:val="single"/>
+            </w:rPr>
+          </w:pPr>
+          <w:r>
+            <w:rPr>
+              <w:noProof/>
+            </w:rPr>
+            <mc:AlternateContent>
+              <mc:Choice Requires="wpg">
+                <w:drawing>
+                  <wp:anchor distT="0" distB="0" distL="114300" distR="114300" simplePos="0" relativeHeight="251691008" behindDoc="1" locked="0" layoutInCell="1" allowOverlap="1" wp14:anchorId="130FC501" wp14:editId="5F05745A">
+                    <wp:simplePos x="0" y="0"/>
+                    <wp:positionH relativeFrom="margin">
+                      <wp:align>center</wp:align>
+                    </wp:positionH>
+                    <mc:AlternateContent>
+                      <mc:Choice Requires="wp14">
+                        <wp:positionV relativeFrom="page">
+                          <wp14:pctPosVOffset>4500</wp14:pctPosVOffset>
+                        </wp:positionV>
+                      </mc:Choice>
+                      <mc:Fallback>
+                        <wp:positionV relativeFrom="page">
+                          <wp:posOffset>480695</wp:posOffset>
+                        </wp:positionV>
+                      </mc:Fallback>
+                    </mc:AlternateContent>
+                    <wp:extent cx="6858000" cy="7068185"/>
+                    <wp:effectExtent l="0" t="0" r="0" b="0"/>
+                    <wp:wrapNone/>
+                    <wp:docPr id="125" name="Group 125"/>
+                    <wp:cNvGraphicFramePr>
+                      <a:graphicFrameLocks xmlns:a="http://schemas.openxmlformats.org/drawingml/2006/main" noChangeAspect="1"/>
+                    </wp:cNvGraphicFramePr>
+                    <a:graphic xmlns:a="http://schemas.openxmlformats.org/drawingml/2006/main">
+                      <a:graphicData uri="http://schemas.microsoft.com/office/word/2010/wordprocessingGroup">
+                        <wpg:wgp>
+                          <wpg:cNvGrpSpPr>
+                            <a:grpSpLocks noChangeAspect="1"/>
+                          </wpg:cNvGrpSpPr>
+                          <wpg:grpSpPr>
+                            <a:xfrm>
+                              <a:off x="0" y="0"/>
+                              <a:ext cx="6858000" cy="7068312"/>
+                              <a:chOff x="0" y="0"/>
+                              <a:chExt cx="5561330" cy="5404485"/>
+                            </a:xfrm>
+                          </wpg:grpSpPr>
+                          <wps:wsp>
+                            <wps:cNvPr id="126" name="Freeform 10"/>
+                            <wps:cNvSpPr>
+                              <a:spLocks/>
+                            </wps:cNvSpPr>
+                            <wps:spPr bwMode="auto">
+                              <a:xfrm>
+                                <a:off x="0" y="0"/>
+                                <a:ext cx="5557520" cy="5404485"/>
+                              </a:xfrm>
+                              <a:custGeom>
+                                <a:avLst/>
+                                <a:gdLst>
+                                  <a:gd name="T0" fmla="*/ 0 w 720"/>
+                                  <a:gd name="T1" fmla="*/ 0 h 700"/>
+                                  <a:gd name="T2" fmla="*/ 0 w 720"/>
+                                  <a:gd name="T3" fmla="*/ 644 h 700"/>
+                                  <a:gd name="T4" fmla="*/ 113 w 720"/>
+                                  <a:gd name="T5" fmla="*/ 665 h 700"/>
+                                  <a:gd name="T6" fmla="*/ 720 w 720"/>
+                                  <a:gd name="T7" fmla="*/ 644 h 700"/>
+                                  <a:gd name="T8" fmla="*/ 720 w 720"/>
+                                  <a:gd name="T9" fmla="*/ 617 h 700"/>
+                                  <a:gd name="T10" fmla="*/ 720 w 720"/>
+                                  <a:gd name="T11" fmla="*/ 0 h 700"/>
+                                  <a:gd name="T12" fmla="*/ 0 w 720"/>
+                                  <a:gd name="T13" fmla="*/ 0 h 700"/>
+                                </a:gdLst>
+                                <a:ahLst/>
+                                <a:cxnLst>
+                                  <a:cxn ang="0">
+                                    <a:pos x="T0" y="T1"/>
+                                  </a:cxn>
+                                  <a:cxn ang="0">
+                                    <a:pos x="T2" y="T3"/>
+                                  </a:cxn>
+                                  <a:cxn ang="0">
+                                    <a:pos x="T4" y="T5"/>
+                                  </a:cxn>
+                                  <a:cxn ang="0">
+                                    <a:pos x="T6" y="T7"/>
+                                  </a:cxn>
+                                  <a:cxn ang="0">
+                                    <a:pos x="T8" y="T9"/>
+                                  </a:cxn>
+                                  <a:cxn ang="0">
+                                    <a:pos x="T10" y="T11"/>
+                                  </a:cxn>
+                                  <a:cxn ang="0">
+                                    <a:pos x="T12" y="T13"/>
+                                  </a:cxn>
+                                </a:cxnLst>
+                                <a:rect l="0" t="0" r="r" b="b"/>
+                                <a:pathLst>
+                                  <a:path w="720" h="700">
+                                    <a:moveTo>
+                                      <a:pt x="0" y="0"/>
+                                    </a:moveTo>
+                                    <a:cubicBezTo>
+                                      <a:pt x="0" y="644"/>
+                                      <a:pt x="0" y="644"/>
+                                      <a:pt x="0" y="644"/>
+                                    </a:cubicBezTo>
+                                    <a:cubicBezTo>
+                                      <a:pt x="23" y="650"/>
+                                      <a:pt x="62" y="658"/>
+                                      <a:pt x="113" y="665"/>
+                                    </a:cubicBezTo>
+                                    <a:cubicBezTo>
+                                      <a:pt x="250" y="685"/>
+                                      <a:pt x="476" y="700"/>
+                                      <a:pt x="720" y="644"/>
+                                    </a:cubicBezTo>
+                                    <a:cubicBezTo>
+                                      <a:pt x="720" y="617"/>
+                                      <a:pt x="720" y="617"/>
+                                      <a:pt x="720" y="617"/>
+                                    </a:cubicBezTo>
+                                    <a:cubicBezTo>
+                                      <a:pt x="720" y="0"/>
+                                      <a:pt x="720" y="0"/>
+                                      <a:pt x="720" y="0"/>
+                                    </a:cubicBezTo>
+                                    <a:cubicBezTo>
+                                      <a:pt x="0" y="0"/>
+                                      <a:pt x="0" y="0"/>
+                                      <a:pt x="0" y="0"/>
+                                    </a:cubicBezTo>
+                                  </a:path>
+                                </a:pathLst>
+                              </a:custGeom>
+                              <a:ln>
+                                <a:noFill/>
+                              </a:ln>
+                            </wps:spPr>
+                            <wps:style>
+                              <a:lnRef idx="0">
+                                <a:scrgbClr r="0" g="0" b="0"/>
+                              </a:lnRef>
+                              <a:fillRef idx="1003">
+                                <a:schemeClr val="dk2"/>
+                              </a:fillRef>
+                              <a:effectRef idx="0">
+                                <a:scrgbClr r="0" g="0" b="0"/>
+                              </a:effectRef>
+                              <a:fontRef idx="major"/>
+                            </wps:style>
+                            <wps:txbx>
+                              <w:txbxContent>
+                                <w:p>
+                                  <w:pPr>
+                                    <w:rPr>
+                                      <w:color w:val="FFFFFF" w:themeColor="background1"/>
+                                      <w:sz w:val="72"/>
+                                      <w:szCs w:val="72"/>
+                                      <w:u w:val="single"/>
+                                    </w:rPr>
+                                  </w:pPr>
+                                  <w:sdt>
+                                    <w:sdtPr>
+                                      <w:rPr>
+                                        <w:color w:val="FFFFFF" w:themeColor="background1"/>
+                                        <w:sz w:val="72"/>
+                                        <w:szCs w:val="72"/>
+                                        <w:u w:val="single"/>
+                                      </w:rPr>
+                                      <w:alias w:val="Title"/>
+                                      <w:tag w:val=""/>
+                                      <w:id w:val="-554696155"/>
+                                      <w:dataBinding w:prefixMappings="xmlns:ns0='http://purl.org/dc/elements/1.1/' xmlns:ns1='http://schemas.openxmlformats.org/package/2006/metadata/core-properties' " w:xpath="/ns1:coreProperties[1]/ns0:title[1]" w:storeItemID="{6C3C8BC8-F283-45AE-878A-BAB7291924A1}"/>
+                                      <w:text/>
+                                    </w:sdtPr>
+                                    <w:sdtContent>
+                                      <w:r>
+                                        <w:rPr>
+                                          <w:color w:val="FFFFFF" w:themeColor="background1"/>
+                                          <w:sz w:val="72"/>
+                                          <w:szCs w:val="72"/>
+                                          <w:u w:val="single"/>
+                                        </w:rPr>
+                                        <w:t>Breakout Game Evaluation Document</w:t>
+                                      </w:r>
+                                    </w:sdtContent>
+                                  </w:sdt>
+                                </w:p>
+                                <w:p>
+                                  <w:pPr>
+                                    <w:rPr>
+                                      <w:color w:val="FFFFFF" w:themeColor="background1"/>
+                                      <w:sz w:val="40"/>
+                                      <w:szCs w:val="40"/>
+                                    </w:rPr>
+                                  </w:pPr>
+                                  <w:r>
+                                    <w:rPr>
+                                      <w:color w:val="FFFFFF" w:themeColor="background1"/>
+                                      <w:sz w:val="40"/>
+                                      <w:szCs w:val="40"/>
+                                    </w:rPr>
+                                    <w:t xml:space="preserve">CI401 – Introduction </w:t>
+                                  </w:r>
+                                  <w:r>
+                                    <w:rPr>
+                                      <w:color w:val="FFFFFF" w:themeColor="background1"/>
+                                      <w:sz w:val="40"/>
+                                      <w:szCs w:val="40"/>
+                                    </w:rPr>
+                                    <w:t>t</w:t>
+                                  </w:r>
+                                  <w:r>
+                                    <w:rPr>
+                                      <w:color w:val="FFFFFF" w:themeColor="background1"/>
+                                      <w:sz w:val="40"/>
+                                      <w:szCs w:val="40"/>
+                                    </w:rPr>
+                                    <w:t>o Programming</w:t>
+                                  </w:r>
+                                </w:p>
+                              </w:txbxContent>
+                            </wps:txbx>
+                            <wps:bodyPr rot="0" vert="horz" wrap="square" lIns="914400" tIns="1097280" rIns="1097280" bIns="1097280" anchor="b" anchorCtr="0" upright="1">
+                              <a:noAutofit/>
+                            </wps:bodyPr>
+                          </wps:wsp>
+                          <wps:wsp>
+                            <wps:cNvPr id="127" name="Freeform 11"/>
+                            <wps:cNvSpPr>
+                              <a:spLocks/>
+                            </wps:cNvSpPr>
+                            <wps:spPr bwMode="auto">
+                              <a:xfrm>
+                                <a:off x="876300" y="4769783"/>
+                                <a:ext cx="4685030" cy="509905"/>
+                              </a:xfrm>
+                              <a:custGeom>
+                                <a:avLst/>
+                                <a:gdLst>
+                                  <a:gd name="T0" fmla="*/ 607 w 607"/>
+                                  <a:gd name="T1" fmla="*/ 0 h 66"/>
+                                  <a:gd name="T2" fmla="*/ 176 w 607"/>
+                                  <a:gd name="T3" fmla="*/ 57 h 66"/>
+                                  <a:gd name="T4" fmla="*/ 0 w 607"/>
+                                  <a:gd name="T5" fmla="*/ 48 h 66"/>
+                                  <a:gd name="T6" fmla="*/ 251 w 607"/>
+                                  <a:gd name="T7" fmla="*/ 66 h 66"/>
+                                  <a:gd name="T8" fmla="*/ 607 w 607"/>
+                                  <a:gd name="T9" fmla="*/ 27 h 66"/>
+                                  <a:gd name="T10" fmla="*/ 607 w 607"/>
+                                  <a:gd name="T11" fmla="*/ 0 h 66"/>
+                                </a:gdLst>
+                                <a:ahLst/>
+                                <a:cxnLst>
+                                  <a:cxn ang="0">
+                                    <a:pos x="T0" y="T1"/>
+                                  </a:cxn>
+                                  <a:cxn ang="0">
+                                    <a:pos x="T2" y="T3"/>
+                                  </a:cxn>
+                                  <a:cxn ang="0">
+                                    <a:pos x="T4" y="T5"/>
+                                  </a:cxn>
+                                  <a:cxn ang="0">
+                                    <a:pos x="T6" y="T7"/>
+                                  </a:cxn>
+                                  <a:cxn ang="0">
+                                    <a:pos x="T8" y="T9"/>
+                                  </a:cxn>
+                                  <a:cxn ang="0">
+                                    <a:pos x="T10" y="T11"/>
+                                  </a:cxn>
+                                </a:cxnLst>
+                                <a:rect l="0" t="0" r="r" b="b"/>
+                                <a:pathLst>
+                                  <a:path w="607" h="66">
+                                    <a:moveTo>
+                                      <a:pt x="607" y="0"/>
+                                    </a:moveTo>
+                                    <a:cubicBezTo>
+                                      <a:pt x="450" y="44"/>
+                                      <a:pt x="300" y="57"/>
+                                      <a:pt x="176" y="57"/>
+                                    </a:cubicBezTo>
+                                    <a:cubicBezTo>
+                                      <a:pt x="109" y="57"/>
+                                      <a:pt x="49" y="53"/>
+                                      <a:pt x="0" y="48"/>
+                                    </a:cubicBezTo>
+                                    <a:cubicBezTo>
+                                      <a:pt x="66" y="58"/>
+                                      <a:pt x="152" y="66"/>
+                                      <a:pt x="251" y="66"/>
+                                    </a:cubicBezTo>
+                                    <a:cubicBezTo>
+                                      <a:pt x="358" y="66"/>
+                                      <a:pt x="480" y="56"/>
+                                      <a:pt x="607" y="27"/>
+                                    </a:cubicBezTo>
+                                    <a:cubicBezTo>
+                                      <a:pt x="607" y="0"/>
+                                      <a:pt x="607" y="0"/>
+                                      <a:pt x="607" y="0"/>
+                                    </a:cubicBezTo>
+                                  </a:path>
+                                </a:pathLst>
+                              </a:custGeom>
+                              <a:solidFill>
+                                <a:schemeClr val="bg1">
+                                  <a:alpha val="30000"/>
+                                </a:schemeClr>
+                              </a:solidFill>
+                              <a:ln>
+                                <a:noFill/>
+                              </a:ln>
+                              <a:extLst>
+                                <a:ext uri="{91240B29-F687-4F45-9708-019B960494DF}">
+                                  <a14:hiddenLine xmlns:a14="http://schemas.microsoft.com/office/drawing/2010/main" w="9525">
+                                    <a:solidFill>
+                                      <a:srgbClr val="000000"/>
+                                    </a:solidFill>
+                                    <a:round/>
+                                    <a:headEnd/>
+                                    <a:tailEnd/>
+                                  </a14:hiddenLine>
+                                </a:ext>
+                              </a:extLst>
+                            </wps:spPr>
+                            <wps:bodyPr rot="0" vert="horz" wrap="square" lIns="91440" tIns="45720" rIns="91440" bIns="45720" anchor="b" anchorCtr="0" upright="1">
+                              <a:noAutofit/>
+                            </wps:bodyPr>
+                          </wps:wsp>
+                        </wpg:wgp>
+                      </a:graphicData>
+                    </a:graphic>
+                    <wp14:sizeRelH relativeFrom="margin">
+                      <wp14:pctWidth>115400</wp14:pctWidth>
+                    </wp14:sizeRelH>
+                    <wp14:sizeRelV relativeFrom="page">
+                      <wp14:pctHeight>67000</wp14:pctHeight>
+                    </wp14:sizeRelV>
+                  </wp:anchor>
+                </w:drawing>
+              </mc:Choice>
+              <mc:Fallback>
+                <w:pict>
+                  <v:group w14:anchorId="130FC501" id="Group 125" o:spid="_x0000_s1026" style="position:absolute;margin-left:0;margin-top:0;width:540pt;height:556.55pt;z-index:-251625472;mso-width-percent:1154;mso-height-percent:670;mso-top-percent:45;mso-position-horizontal:center;mso-position-horizontal-relative:margin;mso-position-vertical-relative:page;mso-width-percent:1154;mso-height-percent:670;mso-top-percent:45;mso-width-relative:margin" coordsize="55613,54044" o:gfxdata="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">
+                    <o:lock v:ext="edit" aspectratio="t"/>
+                    <v:shape id="Freeform 10" o:spid="_x0000_s1027" style="position:absolute;width:55575;height:54044;visibility:visible;mso-wrap-style:square;v-text-anchor:bottom" coordsize="720,700" o:spt="100" o:gfxdata="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" adj="-11796480,,5400" path="m,c,644,,644,,644v23,6,62,14,113,21c250,685,476,700,720,644v,-27,,-27,,-27c720,,720,,720,,,,,,,e" fillcolor="#4d5f78 [2994]" stroked="f">
+                      <v:fill color2="#2a3442 [2018]" rotate="t" colors="0 #5d6d85;.5 #485972;1 #334258" focus="100%" type="gradient">
+                        <o:fill v:ext="view" type="gradientUnscaled"/>
+                      </v:fill>
+                      <v:stroke joinstyle="miter"/>
+                      <v:formulas/>
+                      <v:path arrowok="t" o:connecttype="custom" o:connectlocs="0,0;0,4972126;872222,5134261;5557520,4972126;5557520,4763667;5557520,0;0,0" o:connectangles="0,0,0,0,0,0,0" textboxrect="0,0,720,700"/>
+                      <v:textbox inset="1in,86.4pt,86.4pt,86.4pt">
+                        <w:txbxContent>
+                          <w:p>
+                            <w:pPr>
+                              <w:rPr>
+                                <w:color w:val="FFFFFF" w:themeColor="background1"/>
+                                <w:sz w:val="72"/>
+                                <w:szCs w:val="72"/>
+                                <w:u w:val="single"/>
+                              </w:rPr>
+                            </w:pPr>
+                            <w:sdt>
+                              <w:sdtPr>
+                                <w:rPr>
+                                  <w:color w:val="FFFFFF" w:themeColor="background1"/>
+                                  <w:sz w:val="72"/>
+                                  <w:szCs w:val="72"/>
+                                  <w:u w:val="single"/>
+                                </w:rPr>
+                                <w:alias w:val="Title"/>
+                                <w:tag w:val=""/>
+                                <w:id w:val="-554696155"/>
+                                <w:dataBinding w:prefixMappings="xmlns:ns0='http://purl.org/dc/elements/1.1/' xmlns:ns1='http://schemas.openxmlformats.org/package/2006/metadata/core-properties' " w:xpath="/ns1:coreProperties[1]/ns0:title[1]" w:storeItemID="{6C3C8BC8-F283-45AE-878A-BAB7291924A1}"/>
+                                <w:text/>
+                              </w:sdtPr>
+                              <w:sdtContent>
+                                <w:r>
+                                  <w:rPr>
+                                    <w:color w:val="FFFFFF" w:themeColor="background1"/>
+                                    <w:sz w:val="72"/>
+                                    <w:szCs w:val="72"/>
+                                    <w:u w:val="single"/>
+                                  </w:rPr>
+                                  <w:t>Breakout Game Evaluation Document</w:t>
+                                </w:r>
+                              </w:sdtContent>
+                            </w:sdt>
+                          </w:p>
+                          <w:p>
+                            <w:pPr>
+                              <w:rPr>
+                                <w:color w:val="FFFFFF" w:themeColor="background1"/>
+                                <w:sz w:val="40"/>
+                                <w:szCs w:val="40"/>
+                              </w:rPr>
+                            </w:pPr>
+                            <w:r>
+                              <w:rPr>
+                                <w:color w:val="FFFFFF" w:themeColor="background1"/>
+                                <w:sz w:val="40"/>
+                                <w:szCs w:val="40"/>
+                              </w:rPr>
+                              <w:t xml:space="preserve">CI401 – Introduction </w:t>
+                            </w:r>
+                            <w:r>
+                              <w:rPr>
+                                <w:color w:val="FFFFFF" w:themeColor="background1"/>
+                                <w:sz w:val="40"/>
+                                <w:szCs w:val="40"/>
+                              </w:rPr>
+                              <w:t>t</w:t>
+                            </w:r>
+                            <w:r>
+                              <w:rPr>
+                                <w:color w:val="FFFFFF" w:themeColor="background1"/>
+                                <w:sz w:val="40"/>
+                                <w:szCs w:val="40"/>
+                              </w:rPr>
+                              <w:t>o Programming</w:t>
+                            </w:r>
+                          </w:p>
+                        </w:txbxContent>
+                      </v:textbox>
+                    </v:shape>
+                    <v:shape id="Freeform 11" o:spid="_x0000_s1028" style="position:absolute;left:8763;top:47697;width:46850;height:5099;visibility:visible;mso-wrap-style:square;v-text-anchor:bottom" coordsize="607,66" o:gfxdata="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" path="m607,c450,44,300,57,176,57,109,57,49,53,,48,66,58,152,66,251,66,358,66,480,56,607,27,607,,607,,607,e" fillcolor="white [3212]" stroked="f">
+                      <v:fill opacity="19789f"/>
+                      <v:path arrowok="t" o:connecttype="custom" o:connectlocs="4685030,0;1358427,440373;0,370840;1937302,509905;4685030,208598;4685030,0" o:connectangles="0,0,0,0,0,0"/>
+                    </v:shape>
+                    <w10:wrap anchorx="margin" anchory="page"/>
+                  </v:group>
+                </w:pict>
+              </mc:Fallback>
+            </mc:AlternateContent>
+          </w:r>
+          <w:r>
+            <w:rPr>
+              <w:noProof/>
+            </w:rPr>
+            <mc:AlternateContent>
+              <mc:Choice Requires="wps">
+                <w:drawing>
+                  <wp:anchor distT="0" distB="0" distL="114300" distR="114300" simplePos="0" relativeHeight="251693056" behindDoc="0" locked="0" layoutInCell="1" allowOverlap="1" wp14:anchorId="32D1138D" wp14:editId="6494CDB4">
+                    <wp:simplePos x="0" y="0"/>
+                    <wp:positionH relativeFrom="page">
+                      <wp:align>center</wp:align>
+                    </wp:positionH>
+                    <mc:AlternateContent>
+                      <mc:Choice Requires="wp14">
+                        <wp:positionV relativeFrom="page">
+                          <wp14:pctPosVOffset>79000</wp14:pctPosVOffset>
+                        </wp:positionV>
+                      </mc:Choice>
+                      <mc:Fallback>
+                        <wp:positionV relativeFrom="page">
+                          <wp:posOffset>8446770</wp:posOffset>
+                        </wp:positionV>
+                      </mc:Fallback>
+                    </mc:AlternateContent>
+                    <wp:extent cx="5753100" cy="484632"/>
+                    <wp:effectExtent l="0" t="0" r="0" b="7620"/>
+                    <wp:wrapSquare wrapText="bothSides"/>
+                    <wp:docPr id="129" name="Text Box 129"/>
+                    <wp:cNvGraphicFramePr/>
+                    <a:graphic xmlns:a="http://schemas.openxmlformats.org/drawingml/2006/main">
+                      <a:graphicData uri="http://schemas.microsoft.com/office/word/2010/wordprocessingShape">
+                        <wps:wsp>
+                          <wps:cNvSpPr txBox="1"/>
+                          <wps:spPr>
+                            <a:xfrm>
+                              <a:off x="0" y="0"/>
+                              <a:ext cx="5753100" cy="484632"/>
+                            </a:xfrm>
+                            <a:prstGeom prst="rect">
+                              <a:avLst/>
+                            </a:prstGeom>
+                            <a:noFill/>
+                            <a:ln w="6350">
+                              <a:noFill/>
+                            </a:ln>
+                            <a:effectLst/>
+                          </wps:spPr>
+                          <wps:style>
+                            <a:lnRef idx="0">
+                              <a:schemeClr val="accent1"/>
+                            </a:lnRef>
+                            <a:fillRef idx="0">
+                              <a:schemeClr val="accent1"/>
+                            </a:fillRef>
+                            <a:effectRef idx="0">
+                              <a:schemeClr val="accent1"/>
+                            </a:effectRef>
+                            <a:fontRef idx="minor">
+                              <a:schemeClr val="dk1"/>
+                            </a:fontRef>
+                          </wps:style>
+                          <wps:txbx>
+                            <w:txbxContent>
+                              <w:sdt>
+                                <w:sdtPr>
+                                  <w:rPr>
+                                    <w:caps/>
+                                    <w:color w:val="4472C4" w:themeColor="accent1"/>
+                                    <w:sz w:val="28"/>
+                                    <w:szCs w:val="28"/>
+                                  </w:rPr>
+                                  <w:alias w:val="Subtitle"/>
+                                  <w:tag w:val=""/>
+                                  <w:id w:val="-1452929454"/>
+                                  <w:dataBinding w:prefixMappings="xmlns:ns0='http://purl.org/dc/elements/1.1/' xmlns:ns1='http://schemas.openxmlformats.org/package/2006/metadata/core-properties' " w:xpath="/ns1:coreProperties[1]/ns0:subject[1]" w:storeItemID="{6C3C8BC8-F283-45AE-878A-BAB7291924A1}"/>
+                                  <w:text/>
+                                </w:sdtPr>
+                                <w:sdtContent>
+                                  <w:p>
+                                    <w:pPr>
+                                      <w:pStyle w:val="NoSpacing"/>
+                                      <w:spacing w:before="40" w:after="40"/>
+                                      <w:rPr>
+                                        <w:caps/>
+                                        <w:color w:val="4472C4" w:themeColor="accent1"/>
+                                        <w:sz w:val="28"/>
+                                        <w:szCs w:val="28"/>
+                                      </w:rPr>
+                                    </w:pPr>
+                                    <w:r>
+                                      <w:rPr>
+                                        <w:caps/>
+                                        <w:color w:val="4472C4" w:themeColor="accent1"/>
+                                        <w:sz w:val="28"/>
+                                        <w:szCs w:val="28"/>
+                                      </w:rPr>
+                                      <w:t>University Of Brighton</w:t>
+                                    </w:r>
+                                  </w:p>
+                                </w:sdtContent>
+                              </w:sdt>
+                              <w:sdt>
+                                <w:sdtPr>
+                                  <w:rPr>
+                                    <w:caps/>
+                                    <w:color w:val="5B9BD5" w:themeColor="accent5"/>
+                                    <w:sz w:val="24"/>
+                                    <w:szCs w:val="24"/>
+                                  </w:rPr>
+                                  <w:alias w:val="Author"/>
+                                  <w:tag w:val=""/>
+                                  <w:id w:val="-954487662"/>
+                                  <w:dataBinding w:prefixMappings="xmlns:ns0='http://purl.org/dc/elements/1.1/' xmlns:ns1='http://schemas.openxmlformats.org/package/2006/metadata/core-properties' " w:xpath="/ns1:coreProperties[1]/ns0:creator[1]" w:storeItemID="{6C3C8BC8-F283-45AE-878A-BAB7291924A1}"/>
+                                  <w:text/>
+                                </w:sdtPr>
+                                <w:sdtContent>
+                                  <w:p>
+                                    <w:pPr>
+                                      <w:pStyle w:val="NoSpacing"/>
+                                      <w:spacing w:before="40" w:after="40"/>
+                                      <w:rPr>
+                                        <w:caps/>
+                                        <w:color w:val="5B9BD5" w:themeColor="accent5"/>
+                                        <w:sz w:val="24"/>
+                                        <w:szCs w:val="24"/>
+                                      </w:rPr>
+                                    </w:pPr>
+                                    <w:r>
+                                      <w:rPr>
+                                        <w:caps/>
+                                        <w:color w:val="5B9BD5" w:themeColor="accent5"/>
+                                        <w:sz w:val="24"/>
+                                        <w:szCs w:val="24"/>
+                                      </w:rPr>
+                                      <w:t>Fin Watling (student)</w:t>
+                                    </w:r>
+                                  </w:p>
+                                </w:sdtContent>
+                              </w:sdt>
+                            </w:txbxContent>
+                          </wps:txbx>
+                          <wps:bodyPr rot="0" spcFirstLastPara="0" vertOverflow="overflow" horzOverflow="overflow" vert="horz" wrap="square" lIns="914400" tIns="0" rIns="1097280" bIns="0" numCol="1" spcCol="0" rtlCol="0" fromWordArt="0" anchor="t" anchorCtr="0" forceAA="0" compatLnSpc="1">
+                            <a:prstTxWarp prst="textNoShape">
+                              <a:avLst/>
+                            </a:prstTxWarp>
+                            <a:spAutoFit/>
+                          </wps:bodyPr>
+                        </wps:wsp>
+                      </a:graphicData>
+                    </a:graphic>
+                    <wp14:sizeRelH relativeFrom="margin">
+                      <wp14:pctWidth>115400</wp14:pctWidth>
+                    </wp14:sizeRelH>
+                    <wp14:sizeRelV relativeFrom="margin">
+                      <wp14:pctHeight>0</wp14:pctHeight>
+                    </wp14:sizeRelV>
+                  </wp:anchor>
+                </w:drawing>
+              </mc:Choice>
+              <mc:Fallback>
+                <w:pict>
+                  <v:shapetype w14:anchorId="32D1138D" id="_x0000_t202" coordsize="21600,21600" o:spt="202" path="m,l,21600r21600,l21600,xe">
+                    <v:stroke joinstyle="miter"/>
+                    <v:path gradientshapeok="t" o:connecttype="rect"/>
+                  </v:shapetype>
+                  <v:shape id="Text Box 129" o:spid="_x0000_s1029" type="#_x0000_t202" style="position:absolute;margin-left:0;margin-top:0;width:453pt;height:38.15pt;z-index:251693056;visibility:visible;mso-wrap-style:square;mso-width-percent:1154;mso-height-percent:0;mso-top-percent:790;mso-wrap-distance-left:9pt;mso-wrap-distance-top:0;mso-wrap-distance-right:9pt;mso-wrap-distance-bottom:0;mso-position-horizontal:center;mso-position-horizontal-relative:page;mso-position-vertical-relative:page;mso-width-percent:1154;mso-height-percent:0;mso-top-percent:790;mso-width-relative:margin;mso-height-relative:margin;v-text-anchor:top" o:gfxdata="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" filled="f" stroked="f" strokeweight=".5pt">
+                    <v:textbox style="mso-fit-shape-to-text:t" inset="1in,0,86.4pt,0">
+                      <w:txbxContent>
+                        <w:sdt>
+                          <w:sdtPr>
+                            <w:rPr>
+                              <w:caps/>
+                              <w:color w:val="4472C4" w:themeColor="accent1"/>
+                              <w:sz w:val="28"/>
+                              <w:szCs w:val="28"/>
+                            </w:rPr>
+                            <w:alias w:val="Subtitle"/>
+                            <w:tag w:val=""/>
+                            <w:id w:val="-1452929454"/>
+                            <w:dataBinding w:prefixMappings="xmlns:ns0='http://purl.org/dc/elements/1.1/' xmlns:ns1='http://schemas.openxmlformats.org/package/2006/metadata/core-properties' " w:xpath="/ns1:coreProperties[1]/ns0:subject[1]" w:storeItemID="{6C3C8BC8-F283-45AE-878A-BAB7291924A1}"/>
+                            <w:text/>
+                          </w:sdtPr>
+                          <w:sdtContent>
+                            <w:p>
+                              <w:pPr>
+                                <w:pStyle w:val="NoSpacing"/>
+                                <w:spacing w:before="40" w:after="40"/>
+                                <w:rPr>
+                                  <w:caps/>
+                                  <w:color w:val="4472C4" w:themeColor="accent1"/>
+                                  <w:sz w:val="28"/>
+                                  <w:szCs w:val="28"/>
+                                </w:rPr>
+                              </w:pPr>
+                              <w:r>
+                                <w:rPr>
+                                  <w:caps/>
+                                  <w:color w:val="4472C4" w:themeColor="accent1"/>
+                                  <w:sz w:val="28"/>
+                                  <w:szCs w:val="28"/>
+                                </w:rPr>
+                                <w:t>University Of Brighton</w:t>
+                              </w:r>
+                            </w:p>
+                          </w:sdtContent>
+                        </w:sdt>
+                        <w:sdt>
+                          <w:sdtPr>
+                            <w:rPr>
+                              <w:caps/>
+                              <w:color w:val="5B9BD5" w:themeColor="accent5"/>
+                              <w:sz w:val="24"/>
+                              <w:szCs w:val="24"/>
+                            </w:rPr>
+                            <w:alias w:val="Author"/>
+                            <w:tag w:val=""/>
+                            <w:id w:val="-954487662"/>
+                            <w:dataBinding w:prefixMappings="xmlns:ns0='http://purl.org/dc/elements/1.1/' xmlns:ns1='http://schemas.openxmlformats.org/package/2006/metadata/core-properties' " w:xpath="/ns1:coreProperties[1]/ns0:creator[1]" w:storeItemID="{6C3C8BC8-F283-45AE-878A-BAB7291924A1}"/>
+                            <w:text/>
+                          </w:sdtPr>
+                          <w:sdtContent>
+                            <w:p>
+                              <w:pPr>
+                                <w:pStyle w:val="NoSpacing"/>
+                                <w:spacing w:before="40" w:after="40"/>
+                                <w:rPr>
+                                  <w:caps/>
+                                  <w:color w:val="5B9BD5" w:themeColor="accent5"/>
+                                  <w:sz w:val="24"/>
+                                  <w:szCs w:val="24"/>
+                                </w:rPr>
+                              </w:pPr>
+                              <w:r>
+                                <w:rPr>
+                                  <w:caps/>
+                                  <w:color w:val="5B9BD5" w:themeColor="accent5"/>
+                                  <w:sz w:val="24"/>
+                                  <w:szCs w:val="24"/>
+                                </w:rPr>
+                                <w:t>Fin Watling (student)</w:t>
+                              </w:r>
+                            </w:p>
+                          </w:sdtContent>
+                        </w:sdt>
+                      </w:txbxContent>
+                    </v:textbox>
+                    <w10:wrap type="square" anchorx="page" anchory="page"/>
+                  </v:shape>
+                </w:pict>
+              </mc:Fallback>
+            </mc:AlternateContent>
+          </w:r>
+          <w:r>
+            <w:rPr>
+              <w:noProof/>
+            </w:rPr>
+            <mc:AlternateContent>
+              <mc:Choice Requires="wps">
+                <w:drawing>
+                  <wp:anchor distT="0" distB="0" distL="114300" distR="114300" simplePos="0" relativeHeight="251692032" behindDoc="0" locked="0" layoutInCell="1" allowOverlap="1" wp14:anchorId="6FB2F32A" wp14:editId="3F277ADC">
+                    <wp:simplePos x="0" y="0"/>
+                    <wp:positionH relativeFrom="margin">
+                      <wp:align>right</wp:align>
+                    </wp:positionH>
+                    <mc:AlternateContent>
+                      <mc:Choice Requires="wp14">
+                        <wp:positionV relativeFrom="page">
+                          <wp14:pctPosVOffset>2300</wp14:pctPosVOffset>
+                        </wp:positionV>
+                      </mc:Choice>
+                      <mc:Fallback>
+                        <wp:positionV relativeFrom="page">
+                          <wp:posOffset>245745</wp:posOffset>
+                        </wp:positionV>
+                      </mc:Fallback>
+                    </mc:AlternateContent>
+                    <wp:extent cx="594360" cy="987552"/>
+                    <wp:effectExtent l="0" t="0" r="0" b="5080"/>
+                    <wp:wrapNone/>
+                    <wp:docPr id="130" name="Rectangle 130"/>
+                    <wp:cNvGraphicFramePr>
+                      <a:graphicFrameLocks xmlns:a="http://schemas.openxmlformats.org/drawingml/2006/main" noChangeAspect="1"/>
+                    </wp:cNvGraphicFramePr>
+                    <a:graphic xmlns:a="http://schemas.openxmlformats.org/drawingml/2006/main">
+                      <a:graphicData uri="http://schemas.microsoft.com/office/word/2010/wordprocessingShape">
+                        <wps:wsp>
+                          <wps:cNvSpPr>
+                            <a:spLocks noChangeAspect="1"/>
+                          </wps:cNvSpPr>
+                          <wps:spPr>
+                            <a:xfrm>
+                              <a:off x="0" y="0"/>
+                              <a:ext cx="594360" cy="987552"/>
+                            </a:xfrm>
+                            <a:prstGeom prst="rect">
+                              <a:avLst/>
+                            </a:prstGeom>
+                            <a:ln>
+                              <a:noFill/>
+                            </a:ln>
+                          </wps:spPr>
+                          <wps:style>
+                            <a:lnRef idx="2">
+                              <a:schemeClr val="accent1">
+                                <a:shade val="50000"/>
+                              </a:schemeClr>
+                            </a:lnRef>
+                            <a:fillRef idx="1">
+                              <a:schemeClr val="accent1"/>
+                            </a:fillRef>
+                            <a:effectRef idx="0">
+                              <a:schemeClr val="accent1"/>
+                            </a:effectRef>
+                            <a:fontRef idx="minor">
+                              <a:schemeClr val="lt1"/>
+                            </a:fontRef>
+                          </wps:style>
+                          <wps:txbx>
+                            <w:txbxContent>
+                              <w:sdt>
+                                <w:sdtPr>
+                                  <w:rPr>
+                                    <w:color w:val="FFFFFF" w:themeColor="background1"/>
+                                    <w:sz w:val="24"/>
+                                    <w:szCs w:val="24"/>
+                                  </w:rPr>
+                                  <w:alias w:val="Year"/>
+                                  <w:tag w:val=""/>
+                                  <w:id w:val="1595126926"/>
+                                  <w:dataBinding w:prefixMappings="xmlns:ns0='http://schemas.microsoft.com/office/2006/coverPageProps' " w:xpath="/ns0:CoverPageProperties[1]/ns0:PublishDate[1]" w:storeItemID="{55AF091B-3C7A-41E3-B477-F2FDAA23CFDA}"/>
+                                  <w:date w:fullDate="2021-01-01T00:00:00Z">
+                                    <w:dateFormat w:val="yyyy"/>
+                                    <w:lid w:val="en-US"/>
+                                    <w:storeMappedDataAs w:val="dateTime"/>
+                                    <w:calendar w:val="gregorian"/>
+                                  </w:date>
+                                </w:sdtPr>
+                                <w:sdtContent>
+                                  <w:p>
+                                    <w:pPr>
+                                      <w:pStyle w:val="NoSpacing"/>
+                                      <w:jc w:val="right"/>
+                                      <w:rPr>
+                                        <w:color w:val="FFFFFF" w:themeColor="background1"/>
+                                        <w:sz w:val="24"/>
+                                        <w:szCs w:val="24"/>
+                                      </w:rPr>
+                                    </w:pPr>
+                                    <w:r>
+                                      <w:rPr>
+                                        <w:color w:val="FFFFFF" w:themeColor="background1"/>
+                                        <w:sz w:val="24"/>
+                                        <w:szCs w:val="24"/>
+                                      </w:rPr>
+                                      <w:t>2021</w:t>
+                                    </w:r>
+                                  </w:p>
+                                </w:sdtContent>
+                              </w:sdt>
+                            </w:txbxContent>
+                          </wps:txbx>
+                          <wps:bodyPr rot="0" spcFirstLastPara="0" vertOverflow="overflow" horzOverflow="overflow" vert="horz" wrap="square" lIns="45720" tIns="45720" rIns="45720" bIns="45720" numCol="1" spcCol="0" rtlCol="0" fromWordArt="0" anchor="b" anchorCtr="0" forceAA="0" compatLnSpc="1">
+                            <a:prstTxWarp prst="textNoShape">
+                              <a:avLst/>
+                            </a:prstTxWarp>
+                            <a:noAutofit/>
+                          </wps:bodyPr>
+                        </wps:wsp>
+                      </a:graphicData>
+                    </a:graphic>
+                    <wp14:sizeRelH relativeFrom="page">
+                      <wp14:pctWidth>7600</wp14:pctWidth>
+                    </wp14:sizeRelH>
+                    <wp14:sizeRelV relativeFrom="page">
+                      <wp14:pctHeight>9800</wp14:pctHeight>
+                    </wp14:sizeRelV>
+                  </wp:anchor>
+                </w:drawing>
+              </mc:Choice>
+              <mc:Fallback>
+                <w:pict>
+                  <v:rect w14:anchorId="6FB2F32A" id="Rectangle 130" o:spid="_x0000_s1030" style="position:absolute;margin-left:-4.4pt;margin-top:0;width:46.8pt;height:77.75pt;z-index:251692032;visibility:visible;mso-wrap-style:square;mso-width-percent:76;mso-height-percent:98;mso-top-percent:23;mso-wrap-distance-left:9pt;mso-wrap-distance-top:0;mso-wrap-distance-right:9pt;mso-wrap-distance-bottom:0;mso-position-horizontal:right;mso-position-horizontal-relative:margin;mso-position-vertical-relative:page;mso-width-percent:76;mso-height-percent:98;mso-top-percent:23;mso-width-relative:page;mso-height-relative:page;v-text-anchor:bottom" o:gfxdata="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" fillcolor="#4472c4 [3204]" stroked="f" strokeweight="1pt">
+                    <o:lock v:ext="edit" aspectratio="t"/>
+                    <v:textbox inset="3.6pt,,3.6pt">
+                      <w:txbxContent>
+                        <w:sdt>
+                          <w:sdtPr>
+                            <w:rPr>
+                              <w:color w:val="FFFFFF" w:themeColor="background1"/>
+                              <w:sz w:val="24"/>
+                              <w:szCs w:val="24"/>
+                            </w:rPr>
+                            <w:alias w:val="Year"/>
+                            <w:tag w:val=""/>
+                            <w:id w:val="1595126926"/>
+                            <w:dataBinding w:prefixMappings="xmlns:ns0='http://schemas.microsoft.com/office/2006/coverPageProps' " w:xpath="/ns0:CoverPageProperties[1]/ns0:PublishDate[1]" w:storeItemID="{55AF091B-3C7A-41E3-B477-F2FDAA23CFDA}"/>
+                            <w:date w:fullDate="2021-01-01T00:00:00Z">
+                              <w:dateFormat w:val="yyyy"/>
+                              <w:lid w:val="en-US"/>
+                              <w:storeMappedDataAs w:val="dateTime"/>
+                              <w:calendar w:val="gregorian"/>
+                            </w:date>
+                          </w:sdtPr>
+                          <w:sdtContent>
+                            <w:p>
+                              <w:pPr>
+                                <w:pStyle w:val="NoSpacing"/>
+                                <w:jc w:val="right"/>
+                                <w:rPr>
+                                  <w:color w:val="FFFFFF" w:themeColor="background1"/>
+                                  <w:sz w:val="24"/>
+                                  <w:szCs w:val="24"/>
+                                </w:rPr>
+                              </w:pPr>
+                              <w:r>
+                                <w:rPr>
+                                  <w:color w:val="FFFFFF" w:themeColor="background1"/>
+                                  <w:sz w:val="24"/>
+                                  <w:szCs w:val="24"/>
+                                </w:rPr>
+                                <w:t>2021</w:t>
+                              </w:r>
+                            </w:p>
+                          </w:sdtContent>
+                        </w:sdt>
+                      </w:txbxContent>
+                    </v:textbox>
+                    <w10:wrap anchorx="margin" anchory="page"/>
+                  </v:rect>
+                </w:pict>
+              </mc:Fallback>
+            </mc:AlternateContent>
+          </w:r>
+          <w:r>
+            <w:rPr>
+              <w:sz w:val="32"/>
+              <w:szCs w:val="32"/>
+              <w:u w:val="single"/>
+            </w:rPr>
+            <w:br w:type="page"/>
+          </w:r>
+        </w:p>
+      </w:sdtContent>
+    </w:sdt>
+    <w:sdt>
+      <w:sdtPr>
+        <w:id w:val="-1340991781"/>
+        <w:docPartObj>
+          <w:docPartGallery w:val="Table of Contents"/>
+          <w:docPartUnique/>
+        </w:docPartObj>
+      </w:sdtPr>
+      <w:sdtEndPr>
+        <w:rPr>
+          <w:rFonts w:asciiTheme="minorHAnsi" w:eastAsiaTheme="minorHAnsi" w:hAnsiTheme="minorHAnsi" w:cstheme="minorBidi"/>
+          <w:b/>
+          <w:bCs/>
+          <w:noProof/>
+          <w:color w:val="auto"/>
+          <w:sz w:val="22"/>
+          <w:szCs w:val="22"/>
+          <w:lang w:val="en-GB"/>
+        </w:rPr>
+      </w:sdtEndPr>
+      <w:sdtContent>
+        <w:p>
+          <w:pPr>
+            <w:pStyle w:val="TOCHeading"/>
+            <w:jc w:val="center"/>
+            <w:rPr>
+              <w:sz w:val="44"/>
+              <w:szCs w:val="44"/>
+              <w:u w:val="single"/>
+            </w:rPr>
+          </w:pPr>
+          <w:r>
+            <w:rPr>
+              <w:sz w:val="44"/>
+              <w:szCs w:val="44"/>
+              <w:u w:val="single"/>
+            </w:rPr>
+            <w:t>Table of Contents</w:t>
+          </w:r>
+        </w:p>
+        <w:p>
+          <w:pPr>
+            <w:pStyle w:val="TOC1"/>
+            <w:rPr>
+              <w:rFonts w:eastAsiaTheme="minorEastAsia"/>
+              <w:b w:val="0"/>
+              <w:bCs w:val="0"/>
+              <w:sz w:val="22"/>
+              <w:szCs w:val="22"/>
+              <w:lang w:eastAsia="en-GB"/>
+            </w:rPr>
+          </w:pPr>
+          <w:r>
+            <w:fldChar w:fldCharType="begin"/>
+          </w:r>
+          <w:r>
+            <w:instrText xml:space="preserve"> TOC \o "1-3" \h \z \u </w:instrText>
+          </w:r>
+          <w:r>
+            <w:fldChar w:fldCharType="separate"/>
+          </w:r>
+          <w:hyperlink w:anchor="_Toc70511243" w:history="1">
+            <w:r>
+              <w:rPr>
+                <w:rStyle w:val="Hyperlink"/>
+              </w:rPr>
+              <w:t>(i)</w:t>
+            </w:r>
+            <w:r>
+              <w:rPr>
+                <w:rFonts w:eastAsiaTheme="minorEastAsia"/>
+                <w:b w:val="0"/>
+                <w:bCs w:val="0"/>
+                <w:sz w:val="22"/>
+                <w:szCs w:val="22"/>
+                <w:lang w:eastAsia="en-GB"/>
+              </w:rPr>
+              <w:tab/>
+            </w:r>
+            <w:r>
+              <w:rPr>
+                <w:rStyle w:val="Hyperlink"/>
+              </w:rPr>
+              <w:t>Introduction</w:t>
+            </w:r>
+            <w:r>
+              <w:rPr>
+                <w:webHidden/>
+              </w:rPr>
+              <w:tab/>
+            </w:r>
+            <w:r>
+              <w:rPr>
+                <w:webHidden/>
+              </w:rPr>
+              <w:fldChar w:fldCharType="begin"/>
+            </w:r>
+            <w:r>
+              <w:rPr>
+                <w:webHidden/>
+              </w:rPr>
+              <w:instrText xml:space="preserve"> PAGEREF _Toc70511243 \h </w:instrText>
+            </w:r>
+            <w:r>
+              <w:rPr>
+                <w:webHidden/>
+              </w:rPr>
+            </w:r>
+            <w:r>
+              <w:rPr>
+                <w:webHidden/>
+              </w:rPr>
+              <w:fldChar w:fldCharType="separate"/>
+            </w:r>
+            <w:r>
+              <w:rPr>
+                <w:webHidden/>
+              </w:rPr>
+              <w:t>2</w:t>
+            </w:r>
+            <w:r>
+              <w:rPr>
+                <w:webHidden/>
+              </w:rPr>
+              <w:fldChar w:fldCharType="end"/>
+            </w:r>
+          </w:hyperlink>
+        </w:p>
+        <w:p>
+          <w:pPr>
+            <w:pStyle w:val="TOC1"/>
+            <w:rPr>
+              <w:rFonts w:eastAsiaTheme="minorEastAsia"/>
+              <w:b w:val="0"/>
+              <w:bCs w:val="0"/>
+              <w:sz w:val="22"/>
+              <w:szCs w:val="22"/>
+              <w:lang w:eastAsia="en-GB"/>
+            </w:rPr>
+          </w:pPr>
+          <w:hyperlink w:anchor="_Toc70511244" w:history="1">
+            <w:r>
+              <w:rPr>
+                <w:rStyle w:val="Hyperlink"/>
+              </w:rPr>
+              <w:t>(ii)</w:t>
+            </w:r>
+            <w:r>
+              <w:rPr>
+                <w:rFonts w:eastAsiaTheme="minorEastAsia"/>
+                <w:b w:val="0"/>
+                <w:bCs w:val="0"/>
+                <w:sz w:val="22"/>
+                <w:szCs w:val="22"/>
+                <w:lang w:eastAsia="en-GB"/>
+              </w:rPr>
+              <w:tab/>
+            </w:r>
+            <w:r>
+              <w:rPr>
+                <w:rStyle w:val="Hyperlink"/>
+              </w:rPr>
+              <w:t>How to use the program</w:t>
+            </w:r>
+            <w:r>
+              <w:rPr>
+                <w:webHidden/>
+              </w:rPr>
+              <w:tab/>
+            </w:r>
+            <w:r>
+              <w:rPr>
+                <w:webHidden/>
+              </w:rPr>
+              <w:fldChar w:fldCharType="begin"/>
+            </w:r>
+            <w:r>
+              <w:rPr>
+                <w:webHidden/>
+              </w:rPr>
+              <w:instrText xml:space="preserve"> PAGEREF _Toc70511244 \h </w:instrText>
+            </w:r>
+            <w:r>
+              <w:rPr>
+                <w:webHidden/>
+              </w:rPr>
+            </w:r>
+            <w:r>
+              <w:rPr>
+                <w:webHidden/>
+              </w:rPr>
+              <w:fldChar w:fldCharType="separate"/>
+            </w:r>
+            <w:r>
+              <w:rPr>
+                <w:webHidden/>
+              </w:rPr>
+              <w:t>2</w:t>
+            </w:r>
+            <w:r>
+              <w:rPr>
+                <w:webHidden/>
+              </w:rPr>
+              <w:fldChar w:fldCharType="end"/>
+            </w:r>
+          </w:hyperlink>
+        </w:p>
+        <w:p>
+          <w:pPr>
+            <w:pStyle w:val="TOC1"/>
+            <w:rPr>
+              <w:rFonts w:eastAsiaTheme="minorEastAsia"/>
+              <w:b w:val="0"/>
+              <w:bCs w:val="0"/>
+              <w:sz w:val="22"/>
+              <w:szCs w:val="22"/>
+              <w:lang w:eastAsia="en-GB"/>
+            </w:rPr>
+          </w:pPr>
+          <w:hyperlink w:anchor="_Toc70511245" w:history="1">
+            <w:r>
+              <w:rPr>
+                <w:rStyle w:val="Hyperlink"/>
+              </w:rPr>
+              <w:t>(iii)</w:t>
+            </w:r>
+            <w:r>
+              <w:rPr>
+                <w:rFonts w:eastAsiaTheme="minorEastAsia"/>
+                <w:b w:val="0"/>
+                <w:bCs w:val="0"/>
+                <w:sz w:val="22"/>
+                <w:szCs w:val="22"/>
+                <w:lang w:eastAsia="en-GB"/>
+              </w:rPr>
+              <w:tab/>
+            </w:r>
+            <w:r>
+              <w:rPr>
+                <w:rStyle w:val="Hyperlink"/>
+              </w:rPr>
+              <w:t>Features I added</w:t>
+            </w:r>
+            <w:r>
+              <w:rPr>
+                <w:webHidden/>
+              </w:rPr>
+              <w:tab/>
+            </w:r>
+            <w:r>
+              <w:rPr>
+                <w:webHidden/>
+              </w:rPr>
+              <w:fldChar w:fldCharType="begin"/>
+            </w:r>
+            <w:r>
+              <w:rPr>
+                <w:webHidden/>
+              </w:rPr>
+              <w:instrText xml:space="preserve"> PAGEREF _Toc70511245 \h </w:instrText>
+            </w:r>
+            <w:r>
+              <w:rPr>
+                <w:webHidden/>
+              </w:rPr>
+            </w:r>
+            <w:r>
+              <w:rPr>
+                <w:webHidden/>
+              </w:rPr>
+              <w:fldChar w:fldCharType="separate"/>
+            </w:r>
+            <w:r>
+              <w:rPr>
+                <w:webHidden/>
+              </w:rPr>
+              <w:t>2</w:t>
+            </w:r>
+            <w:r>
+              <w:rPr>
+                <w:webHidden/>
+              </w:rPr>
+              <w:fldChar w:fldCharType="end"/>
+            </w:r>
+          </w:hyperlink>
+        </w:p>
+        <w:p>
+          <w:pPr>
+            <w:pStyle w:val="TOC2"/>
+            <w:tabs>
+              <w:tab w:val="right" w:leader="dot" w:pos="9016"/>
+            </w:tabs>
+            <w:rPr>
+              <w:rFonts w:cstheme="minorBidi"/>
+              <w:noProof/>
+              <w:lang w:val="en-GB" w:eastAsia="en-GB"/>
+            </w:rPr>
+          </w:pPr>
+          <w:hyperlink w:anchor="_Toc70511246" w:history="1">
+            <w:r>
+              <w:rPr>
+                <w:rStyle w:val="Hyperlink"/>
+                <w:noProof/>
+              </w:rPr>
+              <w:t>The Black Bricks (GameObj)</w:t>
+            </w:r>
+            <w:r>
+              <w:rPr>
+                <w:noProof/>
+                <w:webHidden/>
+              </w:rPr>
+              <w:tab/>
+            </w:r>
+            <w:r>
+              <w:rPr>
+                <w:noProof/>
+                <w:webHidden/>
+              </w:rPr>
+              <w:fldChar w:fldCharType="begin"/>
+            </w:r>
+            <w:r>
+              <w:rPr>
+                <w:noProof/>
+                <w:webHidden/>
+              </w:rPr>
+              <w:instrText xml:space="preserve"> PAGEREF _Toc70511246 \h </w:instrText>
+            </w:r>
+            <w:r>
+              <w:rPr>
+                <w:noProof/>
+                <w:webHidden/>
+              </w:rPr>
+            </w:r>
+            <w:r>
+              <w:rPr>
+                <w:noProof/>
+                <w:webHidden/>
+              </w:rPr>
+              <w:fldChar w:fldCharType="separate"/>
+            </w:r>
+            <w:r>
+              <w:rPr>
+                <w:noProof/>
+                <w:webHidden/>
+              </w:rPr>
+              <w:t>2</w:t>
+            </w:r>
+            <w:r>
+              <w:rPr>
+                <w:noProof/>
+                <w:webHidden/>
+              </w:rPr>
+              <w:fldChar w:fldCharType="end"/>
+            </w:r>
+          </w:hyperlink>
+        </w:p>
+        <w:p>
+          <w:pPr>
+            <w:pStyle w:val="TOC2"/>
+            <w:tabs>
+              <w:tab w:val="right" w:leader="dot" w:pos="9016"/>
+            </w:tabs>
+            <w:rPr>
+              <w:rFonts w:cstheme="minorBidi"/>
+              <w:noProof/>
+              <w:lang w:val="en-GB" w:eastAsia="en-GB"/>
+            </w:rPr>
+          </w:pPr>
+          <w:hyperlink w:anchor="_Toc70511247" w:history="1">
+            <w:r>
+              <w:rPr>
+                <w:rStyle w:val="Hyperlink"/>
+                <w:noProof/>
+              </w:rPr>
+              <w:t>The Coloured Bricks (PersistentGameObj)</w:t>
+            </w:r>
+            <w:r>
+              <w:rPr>
+                <w:noProof/>
+                <w:webHidden/>
+              </w:rPr>
+              <w:tab/>
+            </w:r>
+            <w:r>
+              <w:rPr>
+                <w:noProof/>
+                <w:webHidden/>
+              </w:rPr>
+              <w:fldChar w:fldCharType="begin"/>
+            </w:r>
+            <w:r>
+              <w:rPr>
+                <w:noProof/>
+                <w:webHidden/>
+              </w:rPr>
+              <w:instrText xml:space="preserve"> PAGEREF _Toc70511247 \h </w:instrText>
+            </w:r>
+            <w:r>
+              <w:rPr>
+                <w:noProof/>
+                <w:webHidden/>
+              </w:rPr>
+            </w:r>
+            <w:r>
+              <w:rPr>
+                <w:noProof/>
+                <w:webHidden/>
+              </w:rPr>
+              <w:fldChar w:fldCharType="separate"/>
+            </w:r>
+            <w:r>
+              <w:rPr>
+                <w:noProof/>
+                <w:webHidden/>
+              </w:rPr>
+              <w:t>3</w:t>
+            </w:r>
+            <w:r>
+              <w:rPr>
+                <w:noProof/>
+                <w:webHidden/>
+              </w:rPr>
+              <w:fldChar w:fldCharType="end"/>
+            </w:r>
+          </w:hyperlink>
+        </w:p>
+        <w:p>
+          <w:pPr>
+            <w:pStyle w:val="TOC2"/>
+            <w:tabs>
+              <w:tab w:val="right" w:leader="dot" w:pos="9016"/>
+            </w:tabs>
+            <w:rPr>
+              <w:rFonts w:cstheme="minorBidi"/>
+              <w:noProof/>
+              <w:lang w:val="en-GB" w:eastAsia="en-GB"/>
+            </w:rPr>
+          </w:pPr>
+          <w:hyperlink w:anchor="_Toc70511248" w:history="1">
+            <w:r>
+              <w:rPr>
+                <w:rStyle w:val="Hyperlink"/>
+                <w:noProof/>
+              </w:rPr>
+              <w:t>Implementing mouse movement</w:t>
+            </w:r>
+            <w:r>
+              <w:rPr>
+                <w:noProof/>
+                <w:webHidden/>
+              </w:rPr>
+              <w:tab/>
+            </w:r>
+            <w:r>
+              <w:rPr>
+                <w:noProof/>
+                <w:webHidden/>
+              </w:rPr>
+              <w:fldChar w:fldCharType="begin"/>
+            </w:r>
+            <w:r>
+              <w:rPr>
+                <w:noProof/>
+                <w:webHidden/>
+              </w:rPr>
+              <w:instrText xml:space="preserve"> PAGEREF _Toc70511248 \h </w:instrText>
+            </w:r>
+            <w:r>
+              <w:rPr>
+                <w:noProof/>
+                <w:webHidden/>
+              </w:rPr>
+            </w:r>
+            <w:r>
+              <w:rPr>
+                <w:noProof/>
+                <w:webHidden/>
+              </w:rPr>
+              <w:fldChar w:fldCharType="separate"/>
+            </w:r>
+            <w:r>
+              <w:rPr>
+                <w:noProof/>
+                <w:webHidden/>
+              </w:rPr>
+              <w:t>5</w:t>
+            </w:r>
+            <w:r>
+              <w:rPr>
+                <w:noProof/>
+                <w:webHidden/>
+              </w:rPr>
+              <w:fldChar w:fldCharType="end"/>
+            </w:r>
+          </w:hyperlink>
+        </w:p>
+        <w:p>
+          <w:pPr>
+            <w:pStyle w:val="TOC2"/>
+            <w:tabs>
+              <w:tab w:val="right" w:leader="dot" w:pos="9016"/>
+            </w:tabs>
+            <w:rPr>
+              <w:rFonts w:cstheme="minorBidi"/>
+              <w:noProof/>
+              <w:lang w:val="en-GB" w:eastAsia="en-GB"/>
+            </w:rPr>
+          </w:pPr>
+          <w:hyperlink w:anchor="_Toc70511249" w:history="1">
+            <w:r>
+              <w:rPr>
+                <w:rStyle w:val="Hyperlink"/>
+                <w:noProof/>
+              </w:rPr>
+              <w:t>Preventing the bat from going through the borders of the game window</w:t>
+            </w:r>
+            <w:r>
+              <w:rPr>
+                <w:noProof/>
+                <w:webHidden/>
+              </w:rPr>
+              <w:tab/>
+            </w:r>
+            <w:r>
+              <w:rPr>
+                <w:noProof/>
+                <w:webHidden/>
+              </w:rPr>
+              <w:fldChar w:fldCharType="begin"/>
+            </w:r>
+            <w:r>
+              <w:rPr>
+                <w:noProof/>
+                <w:webHidden/>
+              </w:rPr>
+              <w:instrText xml:space="preserve"> PAGEREF _Toc70511249 \h </w:instrText>
+            </w:r>
+            <w:r>
+              <w:rPr>
+                <w:noProof/>
+                <w:webHidden/>
+              </w:rPr>
+            </w:r>
+            <w:r>
+              <w:rPr>
+                <w:noProof/>
+                <w:webHidden/>
+              </w:rPr>
+              <w:fldChar w:fldCharType="separate"/>
+            </w:r>
+            <w:r>
+              <w:rPr>
+                <w:noProof/>
+                <w:webHidden/>
+              </w:rPr>
+              <w:t>6</w:t>
+            </w:r>
+            <w:r>
+              <w:rPr>
+                <w:noProof/>
+                <w:webHidden/>
+              </w:rPr>
+              <w:fldChar w:fldCharType="end"/>
+            </w:r>
+          </w:hyperlink>
+        </w:p>
+        <w:p>
+          <w:pPr>
+            <w:pStyle w:val="TOC2"/>
+            <w:tabs>
+              <w:tab w:val="right" w:leader="dot" w:pos="9016"/>
+            </w:tabs>
+            <w:rPr>
+              <w:rFonts w:cstheme="minorBidi"/>
+              <w:noProof/>
+              <w:lang w:val="en-GB" w:eastAsia="en-GB"/>
+            </w:rPr>
+          </w:pPr>
+          <w:hyperlink w:anchor="_Toc70511250" w:history="1">
+            <w:r>
+              <w:rPr>
+                <w:rStyle w:val="Hyperlink"/>
+                <w:noProof/>
+              </w:rPr>
+              <w:t>Creating the GameMedia class to add sound to my program</w:t>
+            </w:r>
+            <w:r>
+              <w:rPr>
+                <w:noProof/>
+                <w:webHidden/>
+              </w:rPr>
+              <w:tab/>
+            </w:r>
+            <w:r>
+              <w:rPr>
+                <w:noProof/>
+                <w:webHidden/>
+              </w:rPr>
+              <w:fldChar w:fldCharType="begin"/>
+            </w:r>
+            <w:r>
+              <w:rPr>
+                <w:noProof/>
+                <w:webHidden/>
+              </w:rPr>
+              <w:instrText xml:space="preserve"> PAGEREF _Toc70511250 \h </w:instrText>
+            </w:r>
+            <w:r>
+              <w:rPr>
+                <w:noProof/>
+                <w:webHidden/>
+              </w:rPr>
+            </w:r>
+            <w:r>
+              <w:rPr>
+                <w:noProof/>
+                <w:webHidden/>
+              </w:rPr>
+              <w:fldChar w:fldCharType="separate"/>
+            </w:r>
+            <w:r>
+              <w:rPr>
+                <w:noProof/>
+                <w:webHidden/>
+              </w:rPr>
+              <w:t>6</w:t>
+            </w:r>
+            <w:r>
+              <w:rPr>
+                <w:noProof/>
+                <w:webHidden/>
+              </w:rPr>
+              <w:fldChar w:fldCharType="end"/>
+            </w:r>
+          </w:hyperlink>
+        </w:p>
+        <w:p>
+          <w:pPr>
+            <w:pStyle w:val="TOC2"/>
+            <w:tabs>
+              <w:tab w:val="right" w:leader="dot" w:pos="9016"/>
+            </w:tabs>
+            <w:rPr>
+              <w:rFonts w:cstheme="minorBidi"/>
+              <w:noProof/>
+              <w:lang w:val="en-GB" w:eastAsia="en-GB"/>
+            </w:rPr>
+          </w:pPr>
+          <w:hyperlink w:anchor="_Toc70511251" w:history="1">
+            <w:r>
+              <w:rPr>
+                <w:rStyle w:val="Hyperlink"/>
+                <w:noProof/>
+              </w:rPr>
+              <w:t>CSS changes</w:t>
+            </w:r>
+            <w:r>
+              <w:rPr>
+                <w:noProof/>
+                <w:webHidden/>
+              </w:rPr>
+              <w:tab/>
+            </w:r>
+            <w:r>
+              <w:rPr>
+                <w:noProof/>
+                <w:webHidden/>
+              </w:rPr>
+              <w:fldChar w:fldCharType="begin"/>
+            </w:r>
+            <w:r>
+              <w:rPr>
+                <w:noProof/>
+                <w:webHidden/>
+              </w:rPr>
+              <w:instrText xml:space="preserve"> PAGEREF _Toc70511251 \h </w:instrText>
+            </w:r>
+            <w:r>
+              <w:rPr>
+                <w:noProof/>
+                <w:webHidden/>
+              </w:rPr>
+            </w:r>
+            <w:r>
+              <w:rPr>
+                <w:noProof/>
+                <w:webHidden/>
+              </w:rPr>
+              <w:fldChar w:fldCharType="separate"/>
+            </w:r>
+            <w:r>
+              <w:rPr>
+                <w:noProof/>
+                <w:webHidden/>
+              </w:rPr>
+              <w:t>7</w:t>
+            </w:r>
+            <w:r>
+              <w:rPr>
+                <w:noProof/>
+                <w:webHidden/>
+              </w:rPr>
+              <w:fldChar w:fldCharType="end"/>
+            </w:r>
+          </w:hyperlink>
+        </w:p>
+        <w:p>
+          <w:pPr>
+            <w:pStyle w:val="TOC2"/>
+            <w:tabs>
+              <w:tab w:val="right" w:leader="dot" w:pos="9016"/>
+            </w:tabs>
+            <w:rPr>
+              <w:rFonts w:cstheme="minorBidi"/>
+              <w:noProof/>
+              <w:lang w:val="en-GB" w:eastAsia="en-GB"/>
+            </w:rPr>
+          </w:pPr>
+          <w:hyperlink w:anchor="_Toc70511252" w:history="1">
+            <w:r>
+              <w:rPr>
+                <w:rStyle w:val="Hyperlink"/>
+                <w:noProof/>
+              </w:rPr>
+              <w:t>Changing update rate to suit a higher refresh rate monitor</w:t>
+            </w:r>
+            <w:r>
+              <w:rPr>
+                <w:noProof/>
+                <w:webHidden/>
+              </w:rPr>
+              <w:tab/>
+            </w:r>
+            <w:r>
+              <w:rPr>
+                <w:noProof/>
+                <w:webHidden/>
+              </w:rPr>
+              <w:fldChar w:fldCharType="begin"/>
+            </w:r>
+            <w:r>
+              <w:rPr>
+                <w:noProof/>
+                <w:webHidden/>
+              </w:rPr>
+              <w:instrText xml:space="preserve"> PAGEREF _Toc70511252 \h </w:instrText>
+            </w:r>
+            <w:r>
+              <w:rPr>
+                <w:noProof/>
+                <w:webHidden/>
+              </w:rPr>
+            </w:r>
+            <w:r>
+              <w:rPr>
+                <w:noProof/>
+                <w:webHidden/>
+              </w:rPr>
+              <w:fldChar w:fldCharType="separate"/>
+            </w:r>
+            <w:r>
+              <w:rPr>
+                <w:noProof/>
+                <w:webHidden/>
+              </w:rPr>
+              <w:t>7</w:t>
+            </w:r>
+            <w:r>
+              <w:rPr>
+                <w:noProof/>
+                <w:webHidden/>
+              </w:rPr>
+              <w:fldChar w:fldCharType="end"/>
+            </w:r>
+          </w:hyperlink>
+        </w:p>
+        <w:p>
+          <w:pPr>
+            <w:pStyle w:val="TOC1"/>
+            <w:rPr>
+              <w:rFonts w:eastAsiaTheme="minorEastAsia"/>
+              <w:b w:val="0"/>
+              <w:bCs w:val="0"/>
+              <w:sz w:val="22"/>
+              <w:szCs w:val="22"/>
+              <w:lang w:eastAsia="en-GB"/>
+            </w:rPr>
+          </w:pPr>
+          <w:hyperlink w:anchor="_Toc70511253" w:history="1">
+            <w:r>
+              <w:rPr>
+                <w:rStyle w:val="Hyperlink"/>
+              </w:rPr>
+              <w:t>(iv)</w:t>
+            </w:r>
+            <w:r>
+              <w:rPr>
+                <w:rFonts w:eastAsiaTheme="minorEastAsia"/>
+                <w:b w:val="0"/>
+                <w:bCs w:val="0"/>
+                <w:sz w:val="22"/>
+                <w:szCs w:val="22"/>
+                <w:lang w:eastAsia="en-GB"/>
+              </w:rPr>
+              <w:tab/>
+            </w:r>
+            <w:r>
+              <w:rPr>
+                <w:rStyle w:val="Hyperlink"/>
+              </w:rPr>
+              <w:t>Testing</w:t>
+            </w:r>
+            <w:r>
+              <w:rPr>
+                <w:webHidden/>
+              </w:rPr>
+              <w:tab/>
+            </w:r>
+            <w:r>
+              <w:rPr>
+                <w:webHidden/>
+              </w:rPr>
+              <w:fldChar w:fldCharType="begin"/>
+            </w:r>
+            <w:r>
+              <w:rPr>
+                <w:webHidden/>
+              </w:rPr>
+              <w:instrText xml:space="preserve"> PAGEREF _Toc70511253 \h </w:instrText>
+            </w:r>
+            <w:r>
+              <w:rPr>
+                <w:webHidden/>
+              </w:rPr>
+            </w:r>
+            <w:r>
+              <w:rPr>
+                <w:webHidden/>
+              </w:rPr>
+              <w:fldChar w:fldCharType="separate"/>
+            </w:r>
+            <w:r>
+              <w:rPr>
+                <w:webHidden/>
+              </w:rPr>
+              <w:t>8</w:t>
+            </w:r>
+            <w:r>
+              <w:rPr>
+                <w:webHidden/>
+              </w:rPr>
+              <w:fldChar w:fldCharType="end"/>
+            </w:r>
+          </w:hyperlink>
+        </w:p>
+        <w:p>
+          <w:pPr>
+            <w:pStyle w:val="TOC1"/>
+            <w:rPr>
+              <w:rFonts w:eastAsiaTheme="minorEastAsia"/>
+              <w:b w:val="0"/>
+              <w:bCs w:val="0"/>
+              <w:sz w:val="22"/>
+              <w:szCs w:val="22"/>
+              <w:lang w:eastAsia="en-GB"/>
+            </w:rPr>
+          </w:pPr>
+          <w:hyperlink w:anchor="_Toc70511254" w:history="1">
+            <w:r>
+              <w:rPr>
+                <w:rStyle w:val="Hyperlink"/>
+              </w:rPr>
+              <w:t>(v)</w:t>
+            </w:r>
+            <w:r>
+              <w:rPr>
+                <w:rFonts w:eastAsiaTheme="minorEastAsia"/>
+                <w:b w:val="0"/>
+                <w:bCs w:val="0"/>
+                <w:sz w:val="22"/>
+                <w:szCs w:val="22"/>
+                <w:lang w:eastAsia="en-GB"/>
+              </w:rPr>
+              <w:tab/>
+            </w:r>
+            <w:r>
+              <w:rPr>
+                <w:rStyle w:val="Hyperlink"/>
+              </w:rPr>
+              <w:t>Evaluation</w:t>
+            </w:r>
+            <w:r>
+              <w:rPr>
+                <w:webHidden/>
+              </w:rPr>
+              <w:tab/>
+            </w:r>
+            <w:r>
+              <w:rPr>
+                <w:webHidden/>
+              </w:rPr>
+              <w:fldChar w:fldCharType="begin"/>
+            </w:r>
+            <w:r>
+              <w:rPr>
+                <w:webHidden/>
+              </w:rPr>
+              <w:instrText xml:space="preserve"> PAGEREF _Toc70511254 \h </w:instrText>
+            </w:r>
+            <w:r>
+              <w:rPr>
+                <w:webHidden/>
+              </w:rPr>
+            </w:r>
+            <w:r>
+              <w:rPr>
+                <w:webHidden/>
+              </w:rPr>
+              <w:fldChar w:fldCharType="separate"/>
+            </w:r>
+            <w:r>
+              <w:rPr>
+                <w:webHidden/>
+              </w:rPr>
+              <w:t>8</w:t>
+            </w:r>
+            <w:r>
+              <w:rPr>
+                <w:webHidden/>
+              </w:rPr>
+              <w:fldChar w:fldCharType="end"/>
+            </w:r>
+          </w:hyperlink>
+        </w:p>
+        <w:p>
+          <w:pPr>
+            <w:pStyle w:val="TOC1"/>
+            <w:rPr>
+              <w:rFonts w:eastAsiaTheme="minorEastAsia"/>
+              <w:b w:val="0"/>
+              <w:bCs w:val="0"/>
+              <w:sz w:val="22"/>
+              <w:szCs w:val="22"/>
+              <w:lang w:eastAsia="en-GB"/>
+            </w:rPr>
+          </w:pPr>
+          <w:hyperlink w:anchor="_Toc70511255" w:history="1">
+            <w:r>
+              <w:rPr>
+                <w:rStyle w:val="Hyperlink"/>
+              </w:rPr>
+              <w:t>(vi)</w:t>
+            </w:r>
+            <w:r>
+              <w:rPr>
+                <w:rFonts w:eastAsiaTheme="minorEastAsia"/>
+                <w:b w:val="0"/>
+                <w:bCs w:val="0"/>
+                <w:sz w:val="22"/>
+                <w:szCs w:val="22"/>
+                <w:lang w:eastAsia="en-GB"/>
+              </w:rPr>
+              <w:tab/>
+            </w:r>
+            <w:r>
+              <w:rPr>
+                <w:rStyle w:val="Hyperlink"/>
+              </w:rPr>
+              <w:t>References</w:t>
+            </w:r>
+            <w:r>
+              <w:rPr>
+                <w:webHidden/>
+              </w:rPr>
+              <w:tab/>
+            </w:r>
+            <w:r>
+              <w:rPr>
+                <w:webHidden/>
+              </w:rPr>
+              <w:fldChar w:fldCharType="begin"/>
+            </w:r>
+            <w:r>
+              <w:rPr>
+                <w:webHidden/>
+              </w:rPr>
+              <w:instrText xml:space="preserve"> PAGEREF _Toc70511255 \h </w:instrText>
+            </w:r>
+            <w:r>
+              <w:rPr>
+                <w:webHidden/>
+              </w:rPr>
+            </w:r>
+            <w:r>
+              <w:rPr>
+                <w:webHidden/>
+              </w:rPr>
+              <w:fldChar w:fldCharType="separate"/>
+            </w:r>
+            <w:r>
+              <w:rPr>
+                <w:webHidden/>
+              </w:rPr>
+              <w:t>9</w:t>
+            </w:r>
+            <w:r>
+              <w:rPr>
+                <w:webHidden/>
+              </w:rPr>
+              <w:fldChar w:fldCharType="end"/>
+            </w:r>
+          </w:hyperlink>
+        </w:p>
+        <w:p>
+          <w:r>
+            <w:rPr>
+              <w:b/>
+              <w:bCs/>
+              <w:noProof/>
+            </w:rPr>
+            <w:fldChar w:fldCharType="end"/>
+          </w:r>
+        </w:p>
+      </w:sdtContent>
+    </w:sdt>
     <w:p>
       <w:pPr>
         <w:jc w:val="center"/>
         <w:rPr>
-          <w:sz w:val="32"/>
-          <w:szCs w:val="32"/>
+          <w:sz w:val="36"/>
+          <w:szCs w:val="36"/>
           <w:u w:val="single"/>
         </w:rPr>
       </w:pPr>
-      <w:r>
-        <w:rPr>
-          <w:sz w:val="32"/>
-          <w:szCs w:val="32"/>
+    </w:p>
+    <w:p>
+      <w:pPr>
+        <w:rPr>
+          <w:sz w:val="36"/>
+          <w:szCs w:val="36"/>
           <w:u w:val="single"/>
         </w:rPr>
+      </w:pPr>
+      <w:r>
+        <w:rPr>
+          <w:sz w:val="36"/>
+          <w:szCs w:val="36"/>
+          <w:u w:val="single"/>
+        </w:rPr>
+        <w:br w:type="page"/>
+      </w:r>
+    </w:p>
+    <w:p>
+      <w:pPr>
+        <w:jc w:val="center"/>
+        <w:rPr>
+          <w:sz w:val="48"/>
+          <w:szCs w:val="48"/>
+          <w:u w:val="single"/>
+        </w:rPr>
+      </w:pPr>
+      <w:r>
+        <w:rPr>
+          <w:sz w:val="36"/>
+          <w:szCs w:val="36"/>
+          <w:u w:val="single"/>
+        </w:rPr>
+        <w:lastRenderedPageBreak/>
         <w:t xml:space="preserve">Breakout </w:t>
       </w:r>
       <w:r>
         <w:rPr>
-          <w:sz w:val="32"/>
-          <w:szCs w:val="32"/>
+          <w:sz w:val="36"/>
+          <w:szCs w:val="36"/>
           <w:u w:val="single"/>
         </w:rPr>
         <w:t xml:space="preserve">Game </w:t>
       </w:r>
       <w:r>
         <w:rPr>
-          <w:sz w:val="32"/>
-          <w:szCs w:val="32"/>
+          <w:sz w:val="36"/>
+          <w:szCs w:val="36"/>
           <w:u w:val="single"/>
         </w:rPr>
         <w:t>Evaluation Document</w:t>
@@ -38,20 +1995,23 @@
     </w:p>
     <w:p>
       <w:pPr>
-        <w:rPr>
-          <w:sz w:val="28"/>
-          <w:szCs w:val="28"/>
+        <w:pStyle w:val="Heading1"/>
+        <w:numPr>
+          <w:ilvl w:val="0"/>
+          <w:numId w:val="3"/>
+        </w:numPr>
+        <w:rPr>
           <w:u w:val="single"/>
         </w:rPr>
       </w:pPr>
-      <w:r>
-        <w:rPr>
-          <w:sz w:val="28"/>
-          <w:szCs w:val="28"/>
+      <w:bookmarkStart w:id="0" w:name="_Toc70511243"/>
+      <w:r>
+        <w:rPr>
           <w:u w:val="single"/>
         </w:rPr>
         <w:t>Introduction</w:t>
       </w:r>
+      <w:bookmarkEnd w:id="0"/>
     </w:p>
     <w:p>
       <w:r>
@@ -80,22 +2040,32 @@
       </w:r>
     </w:p>
     <w:p>
-      <w:r>
+      <w:pPr>
+        <w:pStyle w:val="Heading1"/>
+        <w:numPr>
+          <w:ilvl w:val="0"/>
+          <w:numId w:val="3"/>
+        </w:numPr>
         <w:rPr>
           <w:sz w:val="24"/>
           <w:szCs w:val="24"/>
           <w:u w:val="single"/>
         </w:rPr>
+      </w:pPr>
+      <w:bookmarkStart w:id="1" w:name="_Toc70511244"/>
+      <w:r>
+        <w:rPr>
+          <w:u w:val="single"/>
+        </w:rPr>
         <w:t xml:space="preserve">How to </w:t>
       </w:r>
       <w:r>
         <w:rPr>
-          <w:sz w:val="24"/>
-          <w:szCs w:val="24"/>
           <w:u w:val="single"/>
         </w:rPr>
         <w:t>use the program</w:t>
       </w:r>
+      <w:bookmarkEnd w:id="1"/>
     </w:p>
     <w:p>
       <w:r>
@@ -135,7 +2105,7 @@
                     <pic:cNvPicPr/>
                   </pic:nvPicPr>
                   <pic:blipFill>
-                    <a:blip r:embed="rId6">
+                    <a:blip r:embed="rId9">
                       <a:extLst>
                         <a:ext uri="{28A0092B-C50C-407E-A947-70E740481C1C}">
                           <a14:useLocalDpi xmlns:a14="http://schemas.microsoft.com/office/drawing/2010/main" val="0"/>
@@ -221,20 +2191,23 @@
     </w:p>
     <w:p>
       <w:pPr>
-        <w:rPr>
-          <w:sz w:val="28"/>
-          <w:szCs w:val="28"/>
+        <w:pStyle w:val="Heading1"/>
+        <w:numPr>
+          <w:ilvl w:val="0"/>
+          <w:numId w:val="3"/>
+        </w:numPr>
+        <w:rPr>
           <w:u w:val="single"/>
         </w:rPr>
       </w:pPr>
-      <w:r>
-        <w:rPr>
-          <w:sz w:val="28"/>
-          <w:szCs w:val="28"/>
+      <w:bookmarkStart w:id="2" w:name="_Toc70511245"/>
+      <w:r>
+        <w:rPr>
           <w:u w:val="single"/>
         </w:rPr>
         <w:t>Features I added</w:t>
       </w:r>
+      <w:bookmarkEnd w:id="2"/>
     </w:p>
     <w:p>
       <w:r>
@@ -243,20 +2216,19 @@
     </w:p>
     <w:p>
       <w:pPr>
-        <w:rPr>
-          <w:sz w:val="24"/>
-          <w:szCs w:val="24"/>
+        <w:pStyle w:val="Heading2"/>
+        <w:rPr>
           <w:u w:val="single"/>
         </w:rPr>
       </w:pPr>
-      <w:r>
-        <w:rPr>
-          <w:sz w:val="24"/>
-          <w:szCs w:val="24"/>
+      <w:bookmarkStart w:id="3" w:name="_Toc70511246"/>
+      <w:r>
+        <w:rPr>
           <w:u w:val="single"/>
         </w:rPr>
         <w:t>The Black Bricks (GameObj)</w:t>
       </w:r>
+      <w:bookmarkEnd w:id="3"/>
     </w:p>
     <w:p>
       <w:r>
@@ -272,11 +2244,7 @@
         <w:t>class that creates the standard black bricks.</w:t>
       </w:r>
       <w:r>
-        <w:t xml:space="preserve"> As you can see, instead of using numbers for the brick’s x and y location I use the brick variables declared at the start of the </w:t>
-      </w:r>
-      <w:r>
-        <w:lastRenderedPageBreak/>
-        <w:t xml:space="preserve">class. Doing it this way means that I can easily change the size and location of the bricks later instead of changing each object individually. </w:t>
+        <w:t xml:space="preserve"> As you can see, instead of using numbers for the brick’s x and y location I use the brick variables declared at the start of the class. Doing it this way means that I can easily change the size and location of the bricks later instead of changing each object individually. </w:t>
       </w:r>
     </w:p>
     <w:p>
@@ -285,6 +2253,7 @@
           <w:noProof/>
           <w:u w:val="single"/>
         </w:rPr>
+        <w:lastRenderedPageBreak/>
         <w:drawing>
           <wp:anchor distT="0" distB="0" distL="114300" distR="114300" simplePos="0" relativeHeight="251659264" behindDoc="1" locked="0" layoutInCell="1" allowOverlap="1" wp14:anchorId="23545096" wp14:editId="2CBB1D3A">
             <wp:simplePos x="0" y="0"/>
@@ -317,7 +2286,7 @@
                     <pic:cNvPicPr/>
                   </pic:nvPicPr>
                   <pic:blipFill>
-                    <a:blip r:embed="rId7">
+                    <a:blip r:embed="rId10">
                       <a:extLst>
                         <a:ext uri="{28A0092B-C50C-407E-A947-70E740481C1C}">
                           <a14:useLocalDpi xmlns:a14="http://schemas.microsoft.com/office/drawing/2010/main" val="0"/>
@@ -395,7 +2364,7 @@
                     <pic:cNvPicPr/>
                   </pic:nvPicPr>
                   <pic:blipFill>
-                    <a:blip r:embed="rId8">
+                    <a:blip r:embed="rId11">
                       <a:extLst>
                         <a:ext uri="{28A0092B-C50C-407E-A947-70E740481C1C}">
                           <a14:useLocalDpi xmlns:a14="http://schemas.microsoft.com/office/drawing/2010/main" val="0"/>
@@ -495,7 +2464,7 @@
                     <pic:cNvPicPr/>
                   </pic:nvPicPr>
                   <pic:blipFill>
-                    <a:blip r:embed="rId9">
+                    <a:blip r:embed="rId12">
                       <a:extLst>
                         <a:ext uri="{28A0092B-C50C-407E-A947-70E740481C1C}">
                           <a14:useLocalDpi xmlns:a14="http://schemas.microsoft.com/office/drawing/2010/main" val="0"/>
@@ -564,17 +2533,16 @@
     </w:p>
     <w:p>
       <w:pPr>
-        <w:rPr>
-          <w:sz w:val="24"/>
-          <w:szCs w:val="24"/>
+        <w:pStyle w:val="Heading2"/>
+        <w:rPr>
           <w:u w:val="single"/>
         </w:rPr>
       </w:pPr>
+      <w:bookmarkStart w:id="4" w:name="_Toc70511247"/>
       <w:r>
         <w:rPr>
           <w:noProof/>
-          <w:sz w:val="24"/>
-          <w:szCs w:val="24"/>
+          <w:u w:val="single"/>
         </w:rPr>
         <w:drawing>
           <wp:anchor distT="0" distB="0" distL="114300" distR="114300" simplePos="0" relativeHeight="251662336" behindDoc="1" locked="0" layoutInCell="1" allowOverlap="1" wp14:anchorId="3F9F1B04" wp14:editId="6DBBB50D">
@@ -608,7 +2576,7 @@
                     <pic:cNvPicPr/>
                   </pic:nvPicPr>
                   <pic:blipFill>
-                    <a:blip r:embed="rId10">
+                    <a:blip r:embed="rId13">
                       <a:extLst>
                         <a:ext uri="{28A0092B-C50C-407E-A947-70E740481C1C}">
                           <a14:useLocalDpi xmlns:a14="http://schemas.microsoft.com/office/drawing/2010/main" val="0"/>
@@ -642,12 +2610,11 @@
       </w:r>
       <w:r>
         <w:rPr>
-          <w:sz w:val="24"/>
-          <w:szCs w:val="24"/>
           <w:u w:val="single"/>
         </w:rPr>
         <w:t>The Coloured Bricks (PersistentGameObj)</w:t>
       </w:r>
+      <w:bookmarkEnd w:id="4"/>
     </w:p>
     <w:p>
       <w:r>
@@ -673,26 +2640,29 @@
     <w:p/>
     <w:p>
       <w:r>
+        <w:t xml:space="preserve">To do this I made a new class that extends the </w:t>
+      </w:r>
+      <w:r>
+        <w:rPr>
+          <w:u w:val="single"/>
+        </w:rPr>
+        <w:t>GameObj</w:t>
+      </w:r>
+      <w:r>
+        <w:t xml:space="preserve"> class, I did this to make it easier to implement the changes, if I just added the objlives variable to </w:t>
+      </w:r>
+      <w:r>
+        <w:rPr>
+          <w:u w:val="single"/>
+        </w:rPr>
+        <w:t>GameObj</w:t>
+      </w:r>
+      <w:r>
+        <w:t xml:space="preserve"> I would need to add the new </w:t>
+      </w:r>
+      <w:r>
         <w:lastRenderedPageBreak/>
-        <w:t xml:space="preserve">To do this I made a new class that extends the </w:t>
-      </w:r>
-      <w:r>
-        <w:rPr>
-          <w:u w:val="single"/>
-        </w:rPr>
-        <w:t>GameObj</w:t>
-      </w:r>
-      <w:r>
-        <w:t xml:space="preserve"> class, I did this to make it easier to implement the changes, if I just added the objlives variable to </w:t>
-      </w:r>
-      <w:r>
-        <w:rPr>
-          <w:u w:val="single"/>
-        </w:rPr>
-        <w:t>GameObj</w:t>
-      </w:r>
-      <w:r>
-        <w:t xml:space="preserve"> I would need to add the new parameter to all the black bricks. This way not only makes it easier to understand and demonstrates modular code but also shows that I know how to extend classes.</w:t>
+        <w:t>parameter to all the black bricks. This way not only makes it easier to understand and demonstrates modular code but also shows that I know how to extend classes.</w:t>
       </w:r>
     </w:p>
     <w:p>
@@ -767,7 +2737,7 @@
                     <pic:cNvPicPr/>
                   </pic:nvPicPr>
                   <pic:blipFill>
-                    <a:blip r:embed="rId11">
+                    <a:blip r:embed="rId14">
                       <a:extLst>
                         <a:ext uri="{28A0092B-C50C-407E-A947-70E740481C1C}">
                           <a14:useLocalDpi xmlns:a14="http://schemas.microsoft.com/office/drawing/2010/main" val="0"/>
@@ -858,7 +2828,7 @@
                     <pic:cNvPicPr/>
                   </pic:nvPicPr>
                   <pic:blipFill>
-                    <a:blip r:embed="rId12">
+                    <a:blip r:embed="rId15">
                       <a:extLst>
                         <a:ext uri="{28A0092B-C50C-407E-A947-70E740481C1C}">
                           <a14:useLocalDpi xmlns:a14="http://schemas.microsoft.com/office/drawing/2010/main" val="0"/>
@@ -931,7 +2901,7 @@
                     <pic:cNvPicPr/>
                   </pic:nvPicPr>
                   <pic:blipFill>
-                    <a:blip r:embed="rId13">
+                    <a:blip r:embed="rId16">
                       <a:extLst>
                         <a:ext uri="{28A0092B-C50C-407E-A947-70E740481C1C}">
                           <a14:useLocalDpi xmlns:a14="http://schemas.microsoft.com/office/drawing/2010/main" val="0"/>
@@ -1004,7 +2974,7 @@
                     <pic:cNvPicPr/>
                   </pic:nvPicPr>
                   <pic:blipFill>
-                    <a:blip r:embed="rId14">
+                    <a:blip r:embed="rId17">
                       <a:extLst>
                         <a:ext uri="{28A0092B-C50C-407E-A947-70E740481C1C}">
                           <a14:useLocalDpi xmlns:a14="http://schemas.microsoft.com/office/drawing/2010/main" val="0"/>
@@ -1118,7 +3088,7 @@
                     <pic:cNvPicPr/>
                   </pic:nvPicPr>
                   <pic:blipFill>
-                    <a:blip r:embed="rId15">
+                    <a:blip r:embed="rId18">
                       <a:extLst>
                         <a:ext uri="{28A0092B-C50C-407E-A947-70E740481C1C}">
                           <a14:useLocalDpi xmlns:a14="http://schemas.microsoft.com/office/drawing/2010/main" val="0"/>
@@ -1186,7 +3156,7 @@
                     <pic:cNvPicPr/>
                   </pic:nvPicPr>
                   <pic:blipFill>
-                    <a:blip r:embed="rId16">
+                    <a:blip r:embed="rId19">
                       <a:extLst>
                         <a:ext uri="{28A0092B-C50C-407E-A947-70E740481C1C}">
                           <a14:useLocalDpi xmlns:a14="http://schemas.microsoft.com/office/drawing/2010/main" val="0"/>
@@ -1232,6 +3202,27 @@
       </w:r>
     </w:p>
     <w:p>
+      <w:pPr>
+        <w:rPr>
+          <w:u w:val="single"/>
+        </w:rPr>
+      </w:pPr>
+    </w:p>
+    <w:p>
+      <w:pPr>
+        <w:rPr>
+          <w:u w:val="single"/>
+        </w:rPr>
+      </w:pPr>
+    </w:p>
+    <w:p>
+      <w:pPr>
+        <w:pStyle w:val="Heading2"/>
+        <w:rPr>
+          <w:u w:val="single"/>
+        </w:rPr>
+      </w:pPr>
+      <w:bookmarkStart w:id="5" w:name="_Toc70511248"/>
       <w:r>
         <w:rPr>
           <w:u w:val="single"/>
@@ -1239,6 +3230,7 @@
         <w:lastRenderedPageBreak/>
         <w:t>Implementing mouse movement</w:t>
       </w:r>
+      <w:bookmarkEnd w:id="5"/>
     </w:p>
     <w:p>
       <w:r>
@@ -1277,7 +3269,7 @@
                     <pic:cNvPicPr/>
                   </pic:nvPicPr>
                   <pic:blipFill>
-                    <a:blip r:embed="rId17">
+                    <a:blip r:embed="rId20">
                       <a:extLst>
                         <a:ext uri="{28A0092B-C50C-407E-A947-70E740481C1C}">
                           <a14:useLocalDpi xmlns:a14="http://schemas.microsoft.com/office/drawing/2010/main" val="0"/>
@@ -1310,7 +3302,7 @@
         </w:drawing>
       </w:r>
       <w:r>
-        <w:t xml:space="preserve">While playing the first iterations of the game I felt that the controls were a bit clunky due to the lag between pressing the right and left arrows </w:t>
+        <w:t xml:space="preserve">While playing the first iterations of the game I felt that the controls were clunky due to the lag between pressing the right and left arrows </w:t>
       </w:r>
       <w:r>
         <w:t xml:space="preserve">to move the bat </w:t>
@@ -1321,11 +3313,32 @@
       <w:r>
         <w:t>few hours, I realised through a post on superuser.com that it is a feature built into the windows operating system. Although this delay may not bother all users, I found it particularly bothersome and so sought to find a better solution.</w:t>
       </w:r>
-    </w:p>
-    <w:p>
-      <w:r>
-        <w:t>https://superuser.com/questions/1164303/windows-how-do-i-disable-the-keyboard-delay</w:t>
-      </w:r>
+      <w:sdt>
+        <w:sdtPr>
+          <w:id w:val="1172686419"/>
+          <w:citation/>
+        </w:sdtPr>
+        <w:sdtContent>
+          <w:r>
+            <w:fldChar w:fldCharType="begin"/>
+          </w:r>
+          <w:r>
+            <w:instrText xml:space="preserve"> CITATION roy17 \l 2057 </w:instrText>
+          </w:r>
+          <w:r>
+            <w:fldChar w:fldCharType="separate"/>
+          </w:r>
+          <w:r>
+            <w:rPr>
+              <w:noProof/>
+            </w:rPr>
+            <w:t xml:space="preserve"> (roydbt, 2017)</w:t>
+          </w:r>
+          <w:r>
+            <w:fldChar w:fldCharType="end"/>
+          </w:r>
+        </w:sdtContent>
+      </w:sdt>
     </w:p>
     <w:p>
       <w:r>
@@ -1367,9 +3380,35 @@
       <w:r>
         <w:t xml:space="preserve"> to handle mouse events.</w:t>
       </w:r>
-    </w:p>
-    <w:p>
-      <w:hyperlink r:id="rId18" w:history="1">
+      <w:sdt>
+        <w:sdtPr>
+          <w:id w:val="-43836555"/>
+          <w:citation/>
+        </w:sdtPr>
+        <w:sdtContent>
+          <w:r>
+            <w:fldChar w:fldCharType="begin"/>
+          </w:r>
+          <w:r>
+            <w:instrText xml:space="preserve"> CITATION Ora082 \l 2057 </w:instrText>
+          </w:r>
+          <w:r>
+            <w:fldChar w:fldCharType="separate"/>
+          </w:r>
+          <w:r>
+            <w:rPr>
+              <w:noProof/>
+            </w:rPr>
+            <w:t xml:space="preserve"> (Oracle, Javadocs MouseEvent, 2008)</w:t>
+          </w:r>
+          <w:r>
+            <w:fldChar w:fldCharType="end"/>
+          </w:r>
+        </w:sdtContent>
+      </w:sdt>
+    </w:p>
+    <w:p>
+      <w:hyperlink r:id="rId21" w:history="1">
         <w:r>
           <w:rPr>
             <w:rStyle w:val="Hyperlink"/>
@@ -1426,7 +3465,7 @@
                     <pic:cNvPicPr/>
                   </pic:nvPicPr>
                   <pic:blipFill>
-                    <a:blip r:embed="rId19">
+                    <a:blip r:embed="rId22">
                       <a:extLst>
                         <a:ext uri="{28A0092B-C50C-407E-A947-70E740481C1C}">
                           <a14:useLocalDpi xmlns:a14="http://schemas.microsoft.com/office/drawing/2010/main" val="0"/>
@@ -1488,7 +3527,7 @@
                     <pic:cNvPicPr/>
                   </pic:nvPicPr>
                   <pic:blipFill>
-                    <a:blip r:embed="rId20">
+                    <a:blip r:embed="rId23">
                       <a:extLst>
                         <a:ext uri="{28A0092B-C50C-407E-A947-70E740481C1C}">
                           <a14:useLocalDpi xmlns:a14="http://schemas.microsoft.com/office/drawing/2010/main" val="0"/>
@@ -1579,7 +3618,7 @@
           <w:noProof/>
         </w:rPr>
         <w:drawing>
-          <wp:inline distT="0" distB="0" distL="0" distR="0" wp14:anchorId="6D1B62EF" wp14:editId="7FF2BBCE">
+          <wp:inline distT="0" distB="0" distL="0" distR="0" wp14:anchorId="6D1B62EF" wp14:editId="6522824E">
             <wp:extent cx="5851109" cy="667698"/>
             <wp:effectExtent l="0" t="0" r="0" b="0"/>
             <wp:docPr id="17" name="Picture 17"/>
@@ -1594,7 +3633,7 @@
                     <pic:cNvPicPr/>
                   </pic:nvPicPr>
                   <pic:blipFill>
-                    <a:blip r:embed="rId21"/>
+                    <a:blip r:embed="rId24"/>
                     <a:stretch>
                       <a:fillRect/>
                     </a:stretch>
@@ -1602,7 +3641,7 @@
                   <pic:spPr>
                     <a:xfrm>
                       <a:off x="0" y="0"/>
-                      <a:ext cx="5859341" cy="668637"/>
+                      <a:ext cx="5851109" cy="667698"/>
                     </a:xfrm>
                     <a:prstGeom prst="rect">
                       <a:avLst/>
@@ -1667,7 +3706,7 @@
                     <pic:cNvPicPr/>
                   </pic:nvPicPr>
                   <pic:blipFill>
-                    <a:blip r:embed="rId22">
+                    <a:blip r:embed="rId25">
                       <a:extLst>
                         <a:ext uri="{28A0092B-C50C-407E-A947-70E740481C1C}">
                           <a14:useLocalDpi xmlns:a14="http://schemas.microsoft.com/office/drawing/2010/main" val="0"/>
@@ -1721,7 +3760,7 @@
           <w:noProof/>
         </w:rPr>
         <w:drawing>
-          <wp:anchor distT="0" distB="0" distL="114300" distR="114300" simplePos="0" relativeHeight="251672576" behindDoc="1" locked="0" layoutInCell="1" allowOverlap="1" wp14:anchorId="67D8F26B" wp14:editId="1B933CF1">
+          <wp:anchor distT="0" distB="0" distL="114300" distR="114300" simplePos="0" relativeHeight="251672576" behindDoc="1" locked="0" layoutInCell="1" allowOverlap="1" wp14:anchorId="67D8F26B" wp14:editId="77C2618F">
             <wp:simplePos x="0" y="0"/>
             <wp:positionH relativeFrom="column">
               <wp:posOffset>0</wp:posOffset>
@@ -1752,7 +3791,7 @@
                     <pic:cNvPicPr/>
                   </pic:nvPicPr>
                   <pic:blipFill>
-                    <a:blip r:embed="rId23">
+                    <a:blip r:embed="rId26">
                       <a:extLst>
                         <a:ext uri="{28A0092B-C50C-407E-A947-70E740481C1C}">
                           <a14:useLocalDpi xmlns:a14="http://schemas.microsoft.com/office/drawing/2010/main" val="0"/>
@@ -1796,16 +3835,19 @@
     </w:p>
     <w:p>
       <w:pPr>
+        <w:pStyle w:val="Heading2"/>
         <w:rPr>
           <w:u w:val="single"/>
         </w:rPr>
       </w:pPr>
+      <w:bookmarkStart w:id="6" w:name="_Toc70511249"/>
       <w:r>
         <w:rPr>
           <w:u w:val="single"/>
         </w:rPr>
         <w:t>Preventing the bat from going through the borders of the game window</w:t>
       </w:r>
+      <w:bookmarkEnd w:id="6"/>
     </w:p>
     <w:p>
       <w:r>
@@ -1813,25 +3855,17 @@
           <w:noProof/>
         </w:rPr>
         <w:drawing>
-          <wp:anchor distT="0" distB="0" distL="114300" distR="114300" simplePos="0" relativeHeight="251676672" behindDoc="1" locked="0" layoutInCell="1" allowOverlap="1" wp14:anchorId="0295ED12" wp14:editId="67A2F131">
+          <wp:anchor distT="0" distB="0" distL="114300" distR="114300" simplePos="0" relativeHeight="251676672" behindDoc="1" locked="0" layoutInCell="1" allowOverlap="1" wp14:anchorId="0295ED12" wp14:editId="7A6F808F">
             <wp:simplePos x="0" y="0"/>
             <wp:positionH relativeFrom="margin">
-              <wp:posOffset>-567690</wp:posOffset>
+              <wp:posOffset>-573206</wp:posOffset>
             </wp:positionH>
             <wp:positionV relativeFrom="paragraph">
-              <wp:posOffset>751012</wp:posOffset>
+              <wp:posOffset>747490</wp:posOffset>
             </wp:positionV>
             <wp:extent cx="6866368" cy="457200"/>
             <wp:effectExtent l="0" t="0" r="0" b="0"/>
-            <wp:wrapTight wrapText="bothSides">
-              <wp:wrapPolygon edited="0">
-                <wp:start x="0" y="0"/>
-                <wp:lineTo x="0" y="20700"/>
-                <wp:lineTo x="21514" y="20700"/>
-                <wp:lineTo x="21514" y="0"/>
-                <wp:lineTo x="0" y="0"/>
-              </wp:wrapPolygon>
-            </wp:wrapTight>
+            <wp:wrapSquare wrapText="bothSides"/>
             <wp:docPr id="22" name="Picture 22"/>
             <wp:cNvGraphicFramePr>
               <a:graphicFrameLocks xmlns:a="http://schemas.openxmlformats.org/drawingml/2006/main" noChangeAspect="1"/>
@@ -1844,7 +3878,7 @@
                     <pic:cNvPicPr/>
                   </pic:nvPicPr>
                   <pic:blipFill>
-                    <a:blip r:embed="rId24">
+                    <a:blip r:embed="rId27">
                       <a:extLst>
                         <a:ext uri="{28A0092B-C50C-407E-A947-70E740481C1C}">
                           <a14:useLocalDpi xmlns:a14="http://schemas.microsoft.com/office/drawing/2010/main" val="0"/>
@@ -1897,14 +3931,24 @@
     </w:p>
     <w:p>
       <w:pPr>
+        <w:pStyle w:val="Heading2"/>
         <w:rPr>
           <w:u w:val="single"/>
         </w:rPr>
       </w:pPr>
-      <w:r>
+    </w:p>
+    <w:p>
+      <w:pPr>
+        <w:pStyle w:val="Heading2"/>
         <w:rPr>
           <w:u w:val="single"/>
         </w:rPr>
+      </w:pPr>
+      <w:bookmarkStart w:id="7" w:name="_Toc70511250"/>
+      <w:r>
+        <w:rPr>
+          <w:u w:val="single"/>
+        </w:rPr>
         <w:t xml:space="preserve">Creating the GameMedia class to add sound to my </w:t>
       </w:r>
       <w:proofErr w:type="gramStart"/>
@@ -1914,6 +3958,7 @@
         </w:rPr>
         <w:t>program</w:t>
       </w:r>
+      <w:bookmarkEnd w:id="7"/>
       <w:proofErr w:type="gramEnd"/>
     </w:p>
     <w:p>
@@ -1964,11 +4009,40 @@
         <w:t xml:space="preserve"> </w:t>
       </w:r>
       <w:r>
-        <w:t xml:space="preserve">player plays a sound it needs to be reset to time 0 before playing it again. </w:t>
-      </w:r>
-    </w:p>
-    <w:p>
-      <w:hyperlink r:id="rId25" w:history="1">
+        <w:t>player plays a sound it needs to be reset to time 0 before playing it again.</w:t>
+      </w:r>
+      <w:sdt>
+        <w:sdtPr>
+          <w:id w:val="-1140878551"/>
+          <w:citation/>
+        </w:sdtPr>
+        <w:sdtContent>
+          <w:r>
+            <w:fldChar w:fldCharType="begin"/>
+          </w:r>
+          <w:r>
+            <w:instrText xml:space="preserve"> CITATION Ora08 \l 2057 </w:instrText>
+          </w:r>
+          <w:r>
+            <w:fldChar w:fldCharType="separate"/>
+          </w:r>
+          <w:r>
+            <w:rPr>
+              <w:noProof/>
+            </w:rPr>
+            <w:t xml:space="preserve"> (Oracle, Javadocs MediaPlayer, 2008)</w:t>
+          </w:r>
+          <w:r>
+            <w:fldChar w:fldCharType="end"/>
+          </w:r>
+        </w:sdtContent>
+      </w:sdt>
+      <w:r>
+        <w:t xml:space="preserve"> </w:t>
+      </w:r>
+    </w:p>
+    <w:p>
+      <w:hyperlink r:id="rId28" w:history="1">
         <w:r>
           <w:rPr>
             <w:rStyle w:val="Hyperlink"/>
@@ -2023,9 +4097,35 @@
       <w:r>
         <w:t>can be played simultaneously.</w:t>
       </w:r>
-    </w:p>
-    <w:p>
-      <w:hyperlink r:id="rId26" w:history="1">
+      <w:sdt>
+        <w:sdtPr>
+          <w:id w:val="-639193135"/>
+          <w:citation/>
+        </w:sdtPr>
+        <w:sdtContent>
+          <w:r>
+            <w:fldChar w:fldCharType="begin"/>
+          </w:r>
+          <w:r>
+            <w:instrText xml:space="preserve"> CITATION Ora081 \l 2057 </w:instrText>
+          </w:r>
+          <w:r>
+            <w:fldChar w:fldCharType="separate"/>
+          </w:r>
+          <w:r>
+            <w:rPr>
+              <w:noProof/>
+            </w:rPr>
+            <w:t xml:space="preserve"> (Oracle, Javadocs AudioClip, 2008)</w:t>
+          </w:r>
+          <w:r>
+            <w:fldChar w:fldCharType="end"/>
+          </w:r>
+        </w:sdtContent>
+      </w:sdt>
+    </w:p>
+    <w:p>
+      <w:hyperlink r:id="rId29" w:history="1">
         <w:r>
           <w:rPr>
             <w:rStyle w:val="Hyperlink"/>
@@ -2077,7 +4177,7 @@
                     <pic:cNvPicPr/>
                   </pic:nvPicPr>
                   <pic:blipFill>
-                    <a:blip r:embed="rId27">
+                    <a:blip r:embed="rId30">
                       <a:extLst>
                         <a:ext uri="{28A0092B-C50C-407E-A947-70E740481C1C}">
                           <a14:useLocalDpi xmlns:a14="http://schemas.microsoft.com/office/drawing/2010/main" val="0"/>
@@ -2180,25 +4280,17 @@
         </w:rPr>
         <w:lastRenderedPageBreak/>
         <w:drawing>
-          <wp:anchor distT="0" distB="0" distL="114300" distR="114300" simplePos="0" relativeHeight="251683840" behindDoc="1" locked="0" layoutInCell="1" allowOverlap="1" wp14:anchorId="66F548BF" wp14:editId="5F0C74CD">
+          <wp:anchor distT="0" distB="0" distL="114300" distR="114300" simplePos="0" relativeHeight="251683840" behindDoc="1" locked="0" layoutInCell="1" allowOverlap="1" wp14:anchorId="66F548BF" wp14:editId="0F15971E">
             <wp:simplePos x="0" y="0"/>
             <wp:positionH relativeFrom="margin">
-              <wp:posOffset>3116856</wp:posOffset>
+              <wp:posOffset>3097852</wp:posOffset>
             </wp:positionH>
             <wp:positionV relativeFrom="paragraph">
-              <wp:posOffset>15571</wp:posOffset>
+              <wp:posOffset>13335</wp:posOffset>
             </wp:positionV>
             <wp:extent cx="2273935" cy="605155"/>
             <wp:effectExtent l="0" t="0" r="0" b="4445"/>
-            <wp:wrapTight wrapText="bothSides">
-              <wp:wrapPolygon edited="0">
-                <wp:start x="0" y="0"/>
-                <wp:lineTo x="0" y="21079"/>
-                <wp:lineTo x="21353" y="21079"/>
-                <wp:lineTo x="21353" y="0"/>
-                <wp:lineTo x="0" y="0"/>
-              </wp:wrapPolygon>
-            </wp:wrapTight>
+            <wp:wrapSquare wrapText="bothSides"/>
             <wp:docPr id="38" name="Picture 38"/>
             <wp:cNvGraphicFramePr>
               <a:graphicFrameLocks xmlns:a="http://schemas.openxmlformats.org/drawingml/2006/main" noChangeAspect="1"/>
@@ -2211,7 +4303,7 @@
                     <pic:cNvPicPr/>
                   </pic:nvPicPr>
                   <pic:blipFill>
-                    <a:blip r:embed="rId28">
+                    <a:blip r:embed="rId31">
                       <a:extLst>
                         <a:ext uri="{28A0092B-C50C-407E-A947-70E740481C1C}">
                           <a14:useLocalDpi xmlns:a14="http://schemas.microsoft.com/office/drawing/2010/main" val="0"/>
@@ -2267,25 +4359,17 @@
           <w:noProof/>
         </w:rPr>
         <w:drawing>
-          <wp:anchor distT="0" distB="0" distL="114300" distR="114300" simplePos="0" relativeHeight="251681792" behindDoc="1" locked="0" layoutInCell="1" allowOverlap="1" wp14:anchorId="3CE6863A" wp14:editId="5AD02FB0">
+          <wp:anchor distT="0" distB="0" distL="114300" distR="114300" simplePos="0" relativeHeight="251681792" behindDoc="1" locked="0" layoutInCell="1" allowOverlap="1" wp14:anchorId="3CE6863A" wp14:editId="4AD5C472">
             <wp:simplePos x="0" y="0"/>
             <wp:positionH relativeFrom="margin">
-              <wp:posOffset>1780982</wp:posOffset>
+              <wp:posOffset>1774209</wp:posOffset>
             </wp:positionH>
             <wp:positionV relativeFrom="paragraph">
-              <wp:posOffset>351790</wp:posOffset>
+              <wp:posOffset>355695</wp:posOffset>
             </wp:positionV>
             <wp:extent cx="1946275" cy="900430"/>
             <wp:effectExtent l="0" t="0" r="0" b="0"/>
-            <wp:wrapTight wrapText="bothSides">
-              <wp:wrapPolygon edited="0">
-                <wp:start x="0" y="0"/>
-                <wp:lineTo x="0" y="21021"/>
-                <wp:lineTo x="21353" y="21021"/>
-                <wp:lineTo x="21353" y="0"/>
-                <wp:lineTo x="0" y="0"/>
-              </wp:wrapPolygon>
-            </wp:wrapTight>
+            <wp:wrapSquare wrapText="bothSides"/>
             <wp:docPr id="29" name="Picture 29"/>
             <wp:cNvGraphicFramePr>
               <a:graphicFrameLocks xmlns:a="http://schemas.openxmlformats.org/drawingml/2006/main" noChangeAspect="1"/>
@@ -2298,7 +4382,7 @@
                     <pic:cNvPicPr/>
                   </pic:nvPicPr>
                   <pic:blipFill>
-                    <a:blip r:embed="rId29">
+                    <a:blip r:embed="rId32">
                       <a:extLst>
                         <a:ext uri="{28A0092B-C50C-407E-A947-70E740481C1C}">
                           <a14:useLocalDpi xmlns:a14="http://schemas.microsoft.com/office/drawing/2010/main" val="0"/>
@@ -2335,25 +4419,167 @@
           <w:noProof/>
         </w:rPr>
         <w:drawing>
-          <wp:anchor distT="0" distB="0" distL="114300" distR="114300" simplePos="0" relativeHeight="251682816" behindDoc="1" locked="0" layoutInCell="1" allowOverlap="1" wp14:anchorId="41F63159" wp14:editId="5213A658">
+          <wp:anchor distT="0" distB="0" distL="114300" distR="114300" simplePos="0" relativeHeight="251680768" behindDoc="1" locked="0" layoutInCell="1" allowOverlap="1" wp14:anchorId="536939DB" wp14:editId="147BAAED">
             <wp:simplePos x="0" y="0"/>
             <wp:positionH relativeFrom="margin">
-              <wp:posOffset>-20471</wp:posOffset>
+              <wp:align>left</wp:align>
             </wp:positionH>
             <wp:positionV relativeFrom="paragraph">
-              <wp:posOffset>1313218</wp:posOffset>
+              <wp:posOffset>289058</wp:posOffset>
+            </wp:positionV>
+            <wp:extent cx="1767205" cy="969010"/>
+            <wp:effectExtent l="0" t="0" r="4445" b="2540"/>
+            <wp:wrapTight wrapText="bothSides">
+              <wp:wrapPolygon edited="0">
+                <wp:start x="0" y="0"/>
+                <wp:lineTo x="0" y="21232"/>
+                <wp:lineTo x="21421" y="21232"/>
+                <wp:lineTo x="21421" y="0"/>
+                <wp:lineTo x="0" y="0"/>
+              </wp:wrapPolygon>
+            </wp:wrapTight>
+            <wp:docPr id="27" name="Picture 27"/>
+            <wp:cNvGraphicFramePr>
+              <a:graphicFrameLocks xmlns:a="http://schemas.openxmlformats.org/drawingml/2006/main" noChangeAspect="1"/>
+            </wp:cNvGraphicFramePr>
+            <a:graphic xmlns:a="http://schemas.openxmlformats.org/drawingml/2006/main">
+              <a:graphicData uri="http://schemas.openxmlformats.org/drawingml/2006/picture">
+                <pic:pic xmlns:pic="http://schemas.openxmlformats.org/drawingml/2006/picture">
+                  <pic:nvPicPr>
+                    <pic:cNvPr id="1" name=""/>
+                    <pic:cNvPicPr/>
+                  </pic:nvPicPr>
+                  <pic:blipFill>
+                    <a:blip r:embed="rId33">
+                      <a:extLst>
+                        <a:ext uri="{28A0092B-C50C-407E-A947-70E740481C1C}">
+                          <a14:useLocalDpi xmlns:a14="http://schemas.microsoft.com/office/drawing/2010/main" val="0"/>
+                        </a:ext>
+                      </a:extLst>
+                    </a:blip>
+                    <a:stretch>
+                      <a:fillRect/>
+                    </a:stretch>
+                  </pic:blipFill>
+                  <pic:spPr>
+                    <a:xfrm>
+                      <a:off x="0" y="0"/>
+                      <a:ext cx="1767205" cy="969010"/>
+                    </a:xfrm>
+                    <a:prstGeom prst="rect">
+                      <a:avLst/>
+                    </a:prstGeom>
+                  </pic:spPr>
+                </pic:pic>
+              </a:graphicData>
+            </a:graphic>
+          </wp:anchor>
+        </w:drawing>
+      </w:r>
+      <w:r>
+        <w:rPr>
+          <w:noProof/>
+        </w:rPr>
+        <w:drawing>
+          <wp:anchor distT="0" distB="0" distL="114300" distR="114300" simplePos="0" relativeHeight="251679744" behindDoc="1" locked="0" layoutInCell="1" allowOverlap="1" wp14:anchorId="526B51E6" wp14:editId="27EF845F">
+            <wp:simplePos x="0" y="0"/>
+            <wp:positionH relativeFrom="margin">
+              <wp:align>left</wp:align>
+            </wp:positionH>
+            <wp:positionV relativeFrom="paragraph">
+              <wp:posOffset>3279</wp:posOffset>
+            </wp:positionV>
+            <wp:extent cx="2152650" cy="200025"/>
+            <wp:effectExtent l="0" t="0" r="0" b="9525"/>
+            <wp:wrapSquare wrapText="bothSides"/>
+            <wp:docPr id="28" name="Picture 28"/>
+            <wp:cNvGraphicFramePr>
+              <a:graphicFrameLocks xmlns:a="http://schemas.openxmlformats.org/drawingml/2006/main" noChangeAspect="1"/>
+            </wp:cNvGraphicFramePr>
+            <a:graphic xmlns:a="http://schemas.openxmlformats.org/drawingml/2006/main">
+              <a:graphicData uri="http://schemas.openxmlformats.org/drawingml/2006/picture">
+                <pic:pic xmlns:pic="http://schemas.openxmlformats.org/drawingml/2006/picture">
+                  <pic:nvPicPr>
+                    <pic:cNvPr id="1" name=""/>
+                    <pic:cNvPicPr/>
+                  </pic:nvPicPr>
+                  <pic:blipFill>
+                    <a:blip r:embed="rId34">
+                      <a:extLst>
+                        <a:ext uri="{28A0092B-C50C-407E-A947-70E740481C1C}">
+                          <a14:useLocalDpi xmlns:a14="http://schemas.microsoft.com/office/drawing/2010/main" val="0"/>
+                        </a:ext>
+                      </a:extLst>
+                    </a:blip>
+                    <a:stretch>
+                      <a:fillRect/>
+                    </a:stretch>
+                  </pic:blipFill>
+                  <pic:spPr>
+                    <a:xfrm>
+                      <a:off x="0" y="0"/>
+                      <a:ext cx="2152650" cy="200025"/>
+                    </a:xfrm>
+                    <a:prstGeom prst="rect">
+                      <a:avLst/>
+                    </a:prstGeom>
+                  </pic:spPr>
+                </pic:pic>
+              </a:graphicData>
+            </a:graphic>
+          </wp:anchor>
+        </w:drawing>
+      </w:r>
+      <w:r>
+        <w:rPr>
+          <w:noProof/>
+        </w:rPr>
+        <w:t xml:space="preserve"> </w:t>
+      </w:r>
+    </w:p>
+    <w:p>
+      <w:pPr>
+        <w:rPr>
+          <w:noProof/>
+        </w:rPr>
+      </w:pPr>
+    </w:p>
+    <w:p>
+      <w:pPr>
+        <w:rPr>
+          <w:noProof/>
+        </w:rPr>
+      </w:pPr>
+    </w:p>
+    <w:p>
+      <w:pPr>
+        <w:rPr>
+          <w:noProof/>
+        </w:rPr>
+      </w:pPr>
+    </w:p>
+    <w:p>
+      <w:pPr>
+        <w:rPr>
+          <w:noProof/>
+        </w:rPr>
+      </w:pPr>
+      <w:r>
+        <w:rPr>
+          <w:noProof/>
+        </w:rPr>
+        <w:drawing>
+          <wp:anchor distT="0" distB="0" distL="114300" distR="114300" simplePos="0" relativeHeight="251682816" behindDoc="1" locked="0" layoutInCell="1" allowOverlap="1" wp14:anchorId="41F63159" wp14:editId="376AE364">
+            <wp:simplePos x="0" y="0"/>
+            <wp:positionH relativeFrom="margin">
+              <wp:posOffset>-13648</wp:posOffset>
+            </wp:positionH>
+            <wp:positionV relativeFrom="paragraph">
+              <wp:posOffset>114082</wp:posOffset>
             </wp:positionV>
             <wp:extent cx="3350260" cy="1047750"/>
             <wp:effectExtent l="0" t="0" r="2540" b="0"/>
-            <wp:wrapTight wrapText="bothSides">
-              <wp:wrapPolygon edited="0">
-                <wp:start x="0" y="0"/>
-                <wp:lineTo x="0" y="21207"/>
-                <wp:lineTo x="21494" y="21207"/>
-                <wp:lineTo x="21494" y="0"/>
-                <wp:lineTo x="0" y="0"/>
-              </wp:wrapPolygon>
-            </wp:wrapTight>
+            <wp:wrapSquare wrapText="bothSides"/>
             <wp:docPr id="37" name="Picture 37"/>
             <wp:cNvGraphicFramePr>
               <a:graphicFrameLocks xmlns:a="http://schemas.openxmlformats.org/drawingml/2006/main" noChangeAspect="1"/>
@@ -2366,7 +4592,7 @@
                     <pic:cNvPicPr/>
                   </pic:nvPicPr>
                   <pic:blipFill>
-                    <a:blip r:embed="rId30">
+                    <a:blip r:embed="rId35">
                       <a:extLst>
                         <a:ext uri="{28A0092B-C50C-407E-A947-70E740481C1C}">
                           <a14:useLocalDpi xmlns:a14="http://schemas.microsoft.com/office/drawing/2010/main" val="0"/>
@@ -2398,164 +4624,6 @@
           </wp:anchor>
         </w:drawing>
       </w:r>
-      <w:r>
-        <w:rPr>
-          <w:noProof/>
-        </w:rPr>
-        <w:drawing>
-          <wp:anchor distT="0" distB="0" distL="114300" distR="114300" simplePos="0" relativeHeight="251680768" behindDoc="1" locked="0" layoutInCell="1" allowOverlap="1" wp14:anchorId="536939DB" wp14:editId="1E5AC5D6">
-            <wp:simplePos x="0" y="0"/>
-            <wp:positionH relativeFrom="margin">
-              <wp:align>left</wp:align>
-            </wp:positionH>
-            <wp:positionV relativeFrom="paragraph">
-              <wp:posOffset>289058</wp:posOffset>
-            </wp:positionV>
-            <wp:extent cx="1767205" cy="969010"/>
-            <wp:effectExtent l="0" t="0" r="4445" b="2540"/>
-            <wp:wrapTight wrapText="bothSides">
-              <wp:wrapPolygon edited="0">
-                <wp:start x="0" y="0"/>
-                <wp:lineTo x="0" y="21232"/>
-                <wp:lineTo x="21421" y="21232"/>
-                <wp:lineTo x="21421" y="0"/>
-                <wp:lineTo x="0" y="0"/>
-              </wp:wrapPolygon>
-            </wp:wrapTight>
-            <wp:docPr id="27" name="Picture 27"/>
-            <wp:cNvGraphicFramePr>
-              <a:graphicFrameLocks xmlns:a="http://schemas.openxmlformats.org/drawingml/2006/main" noChangeAspect="1"/>
-            </wp:cNvGraphicFramePr>
-            <a:graphic xmlns:a="http://schemas.openxmlformats.org/drawingml/2006/main">
-              <a:graphicData uri="http://schemas.openxmlformats.org/drawingml/2006/picture">
-                <pic:pic xmlns:pic="http://schemas.openxmlformats.org/drawingml/2006/picture">
-                  <pic:nvPicPr>
-                    <pic:cNvPr id="1" name=""/>
-                    <pic:cNvPicPr/>
-                  </pic:nvPicPr>
-                  <pic:blipFill>
-                    <a:blip r:embed="rId31">
-                      <a:extLst>
-                        <a:ext uri="{28A0092B-C50C-407E-A947-70E740481C1C}">
-                          <a14:useLocalDpi xmlns:a14="http://schemas.microsoft.com/office/drawing/2010/main" val="0"/>
-                        </a:ext>
-                      </a:extLst>
-                    </a:blip>
-                    <a:stretch>
-                      <a:fillRect/>
-                    </a:stretch>
-                  </pic:blipFill>
-                  <pic:spPr>
-                    <a:xfrm>
-                      <a:off x="0" y="0"/>
-                      <a:ext cx="1767205" cy="969010"/>
-                    </a:xfrm>
-                    <a:prstGeom prst="rect">
-                      <a:avLst/>
-                    </a:prstGeom>
-                  </pic:spPr>
-                </pic:pic>
-              </a:graphicData>
-            </a:graphic>
-          </wp:anchor>
-        </w:drawing>
-      </w:r>
-      <w:r>
-        <w:rPr>
-          <w:noProof/>
-        </w:rPr>
-        <w:drawing>
-          <wp:anchor distT="0" distB="0" distL="114300" distR="114300" simplePos="0" relativeHeight="251679744" behindDoc="1" locked="0" layoutInCell="1" allowOverlap="1" wp14:anchorId="526B51E6" wp14:editId="1D858A54">
-            <wp:simplePos x="0" y="0"/>
-            <wp:positionH relativeFrom="margin">
-              <wp:align>left</wp:align>
-            </wp:positionH>
-            <wp:positionV relativeFrom="paragraph">
-              <wp:posOffset>3279</wp:posOffset>
-            </wp:positionV>
-            <wp:extent cx="2152650" cy="200025"/>
-            <wp:effectExtent l="0" t="0" r="0" b="9525"/>
-            <wp:wrapTight wrapText="bothSides">
-              <wp:wrapPolygon edited="0">
-                <wp:start x="0" y="0"/>
-                <wp:lineTo x="0" y="20571"/>
-                <wp:lineTo x="21409" y="20571"/>
-                <wp:lineTo x="21409" y="0"/>
-                <wp:lineTo x="0" y="0"/>
-              </wp:wrapPolygon>
-            </wp:wrapTight>
-            <wp:docPr id="28" name="Picture 28"/>
-            <wp:cNvGraphicFramePr>
-              <a:graphicFrameLocks xmlns:a="http://schemas.openxmlformats.org/drawingml/2006/main" noChangeAspect="1"/>
-            </wp:cNvGraphicFramePr>
-            <a:graphic xmlns:a="http://schemas.openxmlformats.org/drawingml/2006/main">
-              <a:graphicData uri="http://schemas.openxmlformats.org/drawingml/2006/picture">
-                <pic:pic xmlns:pic="http://schemas.openxmlformats.org/drawingml/2006/picture">
-                  <pic:nvPicPr>
-                    <pic:cNvPr id="1" name=""/>
-                    <pic:cNvPicPr/>
-                  </pic:nvPicPr>
-                  <pic:blipFill>
-                    <a:blip r:embed="rId32">
-                      <a:extLst>
-                        <a:ext uri="{28A0092B-C50C-407E-A947-70E740481C1C}">
-                          <a14:useLocalDpi xmlns:a14="http://schemas.microsoft.com/office/drawing/2010/main" val="0"/>
-                        </a:ext>
-                      </a:extLst>
-                    </a:blip>
-                    <a:stretch>
-                      <a:fillRect/>
-                    </a:stretch>
-                  </pic:blipFill>
-                  <pic:spPr>
-                    <a:xfrm>
-                      <a:off x="0" y="0"/>
-                      <a:ext cx="2152650" cy="200025"/>
-                    </a:xfrm>
-                    <a:prstGeom prst="rect">
-                      <a:avLst/>
-                    </a:prstGeom>
-                  </pic:spPr>
-                </pic:pic>
-              </a:graphicData>
-            </a:graphic>
-          </wp:anchor>
-        </w:drawing>
-      </w:r>
-      <w:r>
-        <w:rPr>
-          <w:noProof/>
-        </w:rPr>
-        <w:t xml:space="preserve"> </w:t>
-      </w:r>
-    </w:p>
-    <w:p>
-      <w:pPr>
-        <w:rPr>
-          <w:noProof/>
-        </w:rPr>
-      </w:pPr>
-    </w:p>
-    <w:p>
-      <w:pPr>
-        <w:rPr>
-          <w:noProof/>
-        </w:rPr>
-      </w:pPr>
-    </w:p>
-    <w:p>
-      <w:pPr>
-        <w:rPr>
-          <w:noProof/>
-        </w:rPr>
-      </w:pPr>
-    </w:p>
-    <w:p>
-      <w:pPr>
-        <w:rPr>
-          <w:noProof/>
-        </w:rPr>
-      </w:pPr>
     </w:p>
     <w:p>
       <w:pPr>
@@ -2616,7 +4684,7 @@
                     <pic:cNvPicPr/>
                   </pic:nvPicPr>
                   <pic:blipFill>
-                    <a:blip r:embed="rId33" cstate="print">
+                    <a:blip r:embed="rId36" cstate="print">
                       <a:extLst>
                         <a:ext uri="{28A0092B-C50C-407E-A947-70E740481C1C}">
                           <a14:useLocalDpi xmlns:a14="http://schemas.microsoft.com/office/drawing/2010/main" val="0"/>
@@ -2685,7 +4753,7 @@
         </w:rPr>
         <w:t xml:space="preserve"> in the project were obtained from: </w:t>
       </w:r>
-      <w:hyperlink r:id="rId34" w:history="1">
+      <w:hyperlink r:id="rId37" w:history="1">
         <w:r>
           <w:rPr>
             <w:rStyle w:val="Hyperlink"/>
@@ -2700,9 +4768,71 @@
           <w:b/>
           <w:bCs/>
         </w:rPr>
-        <w:t xml:space="preserve"> and the main theme was obtained from </w:t>
-      </w:r>
-      <w:hyperlink r:id="rId35" w:history="1">
+        <w:t xml:space="preserve"> </w:t>
+      </w:r>
+      <w:sdt>
+        <w:sdtPr>
+          <w:rPr>
+            <w:b/>
+            <w:bCs/>
+          </w:rPr>
+          <w:id w:val="-295068549"/>
+          <w:citation/>
+        </w:sdtPr>
+        <w:sdtContent>
+          <w:r>
+            <w:rPr>
+              <w:b/>
+              <w:bCs/>
+            </w:rPr>
+            <w:fldChar w:fldCharType="begin"/>
+          </w:r>
+          <w:r>
+            <w:rPr>
+              <w:b/>
+              <w:bCs/>
+            </w:rPr>
+            <w:instrText xml:space="preserve"> CITATION Zap19 \l 2057 </w:instrText>
+          </w:r>
+          <w:r>
+            <w:rPr>
+              <w:b/>
+              <w:bCs/>
+            </w:rPr>
+            <w:fldChar w:fldCharType="separate"/>
+          </w:r>
+          <w:r>
+            <w:rPr>
+              <w:noProof/>
+            </w:rPr>
+            <w:t>(ZapSplat.com, 2019)</w:t>
+          </w:r>
+          <w:r>
+            <w:rPr>
+              <w:b/>
+              <w:bCs/>
+            </w:rPr>
+            <w:fldChar w:fldCharType="end"/>
+          </w:r>
+        </w:sdtContent>
+      </w:sdt>
+    </w:p>
+    <w:p>
+      <w:pPr>
+        <w:rPr>
+          <w:rStyle w:val="Hyperlink"/>
+          <w:b/>
+          <w:bCs/>
+        </w:rPr>
+      </w:pPr>
+      <w:r>
+        <w:rPr>
+          <w:b/>
+          <w:bCs/>
+        </w:rPr>
+        <w:t xml:space="preserve">and the main theme was obtained from </w:t>
+      </w:r>
+      <w:hyperlink r:id="rId38" w:history="1">
         <w:r>
           <w:rPr>
             <w:rStyle w:val="Hyperlink"/>
@@ -2720,6 +4850,65 @@
           <w:bCs/>
         </w:rPr>
       </w:pPr>
+      <w:sdt>
+        <w:sdtPr>
+          <w:rPr>
+            <w:b/>
+            <w:bCs/>
+          </w:rPr>
+          <w:id w:val="-1300454136"/>
+          <w:citation/>
+        </w:sdtPr>
+        <w:sdtContent>
+          <w:r>
+            <w:rPr>
+              <w:b/>
+              <w:bCs/>
+            </w:rPr>
+            <w:fldChar w:fldCharType="begin"/>
+          </w:r>
+          <w:r>
+            <w:rPr>
+              <w:rStyle w:val="Hyperlink"/>
+              <w:b/>
+              <w:bCs/>
+              <w:color w:val="auto"/>
+            </w:rPr>
+            <w:instrText xml:space="preserve"> CITATION Cho09 \l 2057 </w:instrText>
+          </w:r>
+          <w:r>
+            <w:rPr>
+              <w:b/>
+              <w:bCs/>
+            </w:rPr>
+            <w:fldChar w:fldCharType="separate"/>
+          </w:r>
+          <w:r>
+            <w:rPr>
+              <w:noProof/>
+            </w:rPr>
+            <w:t>(DigitalChocolate, 2009)</w:t>
+          </w:r>
+          <w:r>
+            <w:rPr>
+              <w:b/>
+              <w:bCs/>
+            </w:rPr>
+            <w:fldChar w:fldCharType="end"/>
+          </w:r>
+        </w:sdtContent>
+      </w:sdt>
+    </w:p>
+    <w:p>
+      <w:pPr>
+        <w:pStyle w:val="Heading2"/>
+        <w:rPr>
+          <w:b/>
+          <w:bCs/>
+          <w:u w:val="single"/>
+        </w:rPr>
+      </w:pPr>
+      <w:bookmarkStart w:id="8" w:name="_Toc70511251"/>
       <w:r>
         <w:rPr>
           <w:noProof/>
@@ -2739,7 +4928,15 @@
           <w:noProof/>
           <w:u w:val="single"/>
         </w:rPr>
-        <w:t xml:space="preserve"> changes </w:t>
+        <w:t xml:space="preserve"> changes</w:t>
+      </w:r>
+      <w:bookmarkEnd w:id="8"/>
+      <w:r>
+        <w:rPr>
+          <w:noProof/>
+          <w:u w:val="single"/>
+        </w:rPr>
+        <w:t xml:space="preserve"> </w:t>
       </w:r>
     </w:p>
     <w:p>
@@ -2784,7 +4981,7 @@
                     <pic:cNvPicPr/>
                   </pic:nvPicPr>
                   <pic:blipFill>
-                    <a:blip r:embed="rId36">
+                    <a:blip r:embed="rId39">
                       <a:extLst>
                         <a:ext uri="{28A0092B-C50C-407E-A947-70E740481C1C}">
                           <a14:useLocalDpi xmlns:a14="http://schemas.microsoft.com/office/drawing/2010/main" val="0"/>
@@ -2844,11 +5041,13 @@
     </w:p>
     <w:p>
       <w:pPr>
+        <w:pStyle w:val="Heading2"/>
         <w:rPr>
           <w:noProof/>
           <w:u w:val="single"/>
         </w:rPr>
       </w:pPr>
+      <w:bookmarkStart w:id="9" w:name="_Toc70511252"/>
       <w:r>
         <w:rPr>
           <w:noProof/>
@@ -2856,6 +5055,7 @@
         </w:rPr>
         <w:t>Changing update rate to suit a higher refresh rate monitor</w:t>
       </w:r>
+      <w:bookmarkEnd w:id="9"/>
     </w:p>
     <w:p>
       <w:pPr>
@@ -2899,7 +5099,7 @@
                     <pic:cNvPicPr/>
                   </pic:nvPicPr>
                   <pic:blipFill>
-                    <a:blip r:embed="rId37">
+                    <a:blip r:embed="rId40">
                       <a:extLst>
                         <a:ext uri="{28A0092B-C50C-407E-A947-70E740481C1C}">
                           <a14:useLocalDpi xmlns:a14="http://schemas.microsoft.com/office/drawing/2010/main" val="0"/>
@@ -3017,7 +5217,7 @@
                     <pic:cNvPicPr/>
                   </pic:nvPicPr>
                   <pic:blipFill rotWithShape="1">
-                    <a:blip r:embed="rId38">
+                    <a:blip r:embed="rId41">
                       <a:extLst>
                         <a:ext uri="{28A0092B-C50C-407E-A947-70E740481C1C}">
                           <a14:useLocalDpi xmlns:a14="http://schemas.microsoft.com/office/drawing/2010/main" val="0"/>
@@ -3103,23 +5303,25 @@
     </w:p>
     <w:p>
       <w:pPr>
+        <w:pStyle w:val="Heading1"/>
+        <w:numPr>
+          <w:ilvl w:val="0"/>
+          <w:numId w:val="3"/>
+        </w:numPr>
         <w:rPr>
           <w:noProof/>
-          <w:sz w:val="32"/>
-          <w:szCs w:val="32"/>
           <w:u w:val="single"/>
         </w:rPr>
       </w:pPr>
+      <w:bookmarkStart w:id="10" w:name="_Toc70511253"/>
       <w:r>
         <w:rPr>
           <w:noProof/>
-          <w:sz w:val="32"/>
-          <w:szCs w:val="32"/>
           <w:u w:val="single"/>
         </w:rPr>
-        <w:lastRenderedPageBreak/>
         <w:t>Testing</w:t>
       </w:r>
+      <w:bookmarkEnd w:id="10"/>
     </w:p>
     <w:tbl>
       <w:tblPr>
@@ -3628,16 +5830,23 @@
     </w:p>
     <w:p>
       <w:pPr>
+        <w:pStyle w:val="Heading1"/>
+        <w:numPr>
+          <w:ilvl w:val="0"/>
+          <w:numId w:val="3"/>
+        </w:numPr>
         <w:rPr>
           <w:u w:val="single"/>
         </w:rPr>
       </w:pPr>
+      <w:bookmarkStart w:id="11" w:name="_Toc70511254"/>
       <w:r>
         <w:rPr>
           <w:u w:val="single"/>
         </w:rPr>
         <w:t>Evaluation</w:t>
       </w:r>
+      <w:bookmarkEnd w:id="11"/>
     </w:p>
     <w:p>
       <w:pPr>
@@ -3646,11 +5855,318 @@
         </w:rPr>
       </w:pPr>
     </w:p>
+    <w:p>
+      <w:pPr>
+        <w:rPr>
+          <w:sz w:val="24"/>
+          <w:szCs w:val="24"/>
+        </w:rPr>
+      </w:pPr>
+      <w:r>
+        <w:rPr>
+          <w:sz w:val="24"/>
+          <w:szCs w:val="24"/>
+        </w:rPr>
+        <w:t xml:space="preserve">Overall, I am very happy with how my game has turned out and have enjoyed working on this project a lot. I feel that I have learned a lot during this coursework and no longer shy away from trying to implement things that I feel are too difficult for me. One of the biggest challenges I faced was adding mouse movement to the game and although it seems easy now, I spent a long time troubleshooting and fixing issues with the event handlers when I was first learning how to use them. I feel that the gameplay has improved significantly since I began working on the project and a lot of the </w:t>
+      </w:r>
+      <w:r>
+        <w:rPr>
+          <w:sz w:val="24"/>
+          <w:szCs w:val="24"/>
+        </w:rPr>
+        <w:t>changes,</w:t>
+      </w:r>
+      <w:r>
+        <w:rPr>
+          <w:sz w:val="24"/>
+          <w:szCs w:val="24"/>
+        </w:rPr>
+        <w:t xml:space="preserve"> I made were to improve the experience of the game rather than adding things that would make the game more confusing. An example of these quality of life changes I made</w:t>
+      </w:r>
+      <w:r>
+        <w:rPr>
+          <w:sz w:val="24"/>
+          <w:szCs w:val="24"/>
+        </w:rPr>
+        <w:t xml:space="preserve"> is the update rate changes and the mouse movement implementation.</w:t>
+      </w:r>
+    </w:p>
+    <w:p>
+      <w:pPr>
+        <w:rPr>
+          <w:sz w:val="24"/>
+          <w:szCs w:val="24"/>
+        </w:rPr>
+      </w:pPr>
+      <w:r>
+        <w:rPr>
+          <w:sz w:val="24"/>
+          <w:szCs w:val="24"/>
+        </w:rPr>
+        <w:t xml:space="preserve">If I continued to work on the </w:t>
+      </w:r>
+      <w:proofErr w:type="gramStart"/>
+      <w:r>
+        <w:rPr>
+          <w:sz w:val="24"/>
+          <w:szCs w:val="24"/>
+        </w:rPr>
+        <w:t>project</w:t>
+      </w:r>
+      <w:proofErr w:type="gramEnd"/>
+      <w:r>
+        <w:rPr>
+          <w:sz w:val="24"/>
+          <w:szCs w:val="24"/>
+        </w:rPr>
+        <w:t xml:space="preserve"> I would like to create some more levels and add a menu screen so that the game seems more professional and is more interesting to play, along with a leader board feature that logs high scores.</w:t>
+      </w:r>
+    </w:p>
+    <w:p>
+      <w:pPr>
+        <w:rPr>
+          <w:sz w:val="24"/>
+          <w:szCs w:val="24"/>
+        </w:rPr>
+      </w:pPr>
+      <w:r>
+        <w:rPr>
+          <w:sz w:val="24"/>
+          <w:szCs w:val="24"/>
+        </w:rPr>
+        <w:br w:type="page"/>
+      </w:r>
+    </w:p>
+    <w:bookmarkStart w:id="12" w:name="_Toc70511255" w:displacedByCustomXml="next"/>
+    <w:sdt>
+      <w:sdtPr>
+        <w:id w:val="-42524720"/>
+        <w:docPartObj>
+          <w:docPartGallery w:val="Bibliographies"/>
+          <w:docPartUnique/>
+        </w:docPartObj>
+      </w:sdtPr>
+      <w:sdtEndPr>
+        <w:rPr>
+          <w:rFonts w:asciiTheme="minorHAnsi" w:eastAsiaTheme="minorHAnsi" w:hAnsiTheme="minorHAnsi" w:cstheme="minorBidi"/>
+          <w:color w:val="auto"/>
+          <w:sz w:val="22"/>
+          <w:szCs w:val="22"/>
+        </w:rPr>
+      </w:sdtEndPr>
+      <w:sdtContent>
+        <w:p>
+          <w:pPr>
+            <w:pStyle w:val="Heading1"/>
+            <w:numPr>
+              <w:ilvl w:val="0"/>
+              <w:numId w:val="3"/>
+            </w:numPr>
+            <w:rPr>
+              <w:u w:val="single"/>
+            </w:rPr>
+          </w:pPr>
+          <w:r>
+            <w:rPr>
+              <w:u w:val="single"/>
+            </w:rPr>
+            <w:t>References</w:t>
+          </w:r>
+          <w:bookmarkEnd w:id="12"/>
+        </w:p>
+        <w:p/>
+        <w:sdt>
+          <w:sdtPr>
+            <w:id w:val="-573587230"/>
+            <w:bibliography/>
+          </w:sdtPr>
+          <w:sdtContent>
+            <w:p>
+              <w:pPr>
+                <w:pStyle w:val="Bibliography"/>
+                <w:ind w:left="720" w:hanging="720"/>
+                <w:rPr>
+                  <w:noProof/>
+                  <w:sz w:val="24"/>
+                  <w:szCs w:val="24"/>
+                </w:rPr>
+              </w:pPr>
+              <w:r>
+                <w:fldChar w:fldCharType="begin"/>
+              </w:r>
+              <w:r>
+                <w:instrText xml:space="preserve"> BIBLIOGRAPHY </w:instrText>
+              </w:r>
+              <w:r>
+                <w:fldChar w:fldCharType="separate"/>
+              </w:r>
+              <w:r>
+                <w:rPr>
+                  <w:noProof/>
+                </w:rPr>
+                <w:t>DigitalChocolate (2009). Brick Breaker Revolution OST - Theme 1. Retrieved from https://www.youtube.com/watch?v=1FxS-i6ipUA&amp;t=1s</w:t>
+              </w:r>
+            </w:p>
+            <w:p>
+              <w:pPr>
+                <w:pStyle w:val="Bibliography"/>
+                <w:ind w:left="720" w:hanging="720"/>
+                <w:rPr>
+                  <w:noProof/>
+                </w:rPr>
+              </w:pPr>
+              <w:r>
+                <w:rPr>
+                  <w:noProof/>
+                </w:rPr>
+                <w:t xml:space="preserve">Oracle. (2008). </w:t>
+              </w:r>
+              <w:r>
+                <w:rPr>
+                  <w:i/>
+                  <w:iCs/>
+                  <w:noProof/>
+                </w:rPr>
+                <w:t>Javadocs AudioClip.</w:t>
+              </w:r>
+              <w:r>
+                <w:rPr>
+                  <w:noProof/>
+                </w:rPr>
+                <w:t xml:space="preserve"> Retrieved from Oracle Documentation: https://docs.oracle.com/javase/8/javafx/api/javafx/scene/media/AudioClip.html</w:t>
+              </w:r>
+            </w:p>
+            <w:p>
+              <w:pPr>
+                <w:pStyle w:val="Bibliography"/>
+                <w:ind w:left="720" w:hanging="720"/>
+                <w:rPr>
+                  <w:noProof/>
+                </w:rPr>
+              </w:pPr>
+              <w:r>
+                <w:rPr>
+                  <w:noProof/>
+                </w:rPr>
+                <w:t xml:space="preserve">Oracle. (2008). </w:t>
+              </w:r>
+              <w:r>
+                <w:rPr>
+                  <w:i/>
+                  <w:iCs/>
+                  <w:noProof/>
+                </w:rPr>
+                <w:t>Javadocs MediaPlayer.</w:t>
+              </w:r>
+              <w:r>
+                <w:rPr>
+                  <w:noProof/>
+                </w:rPr>
+                <w:t xml:space="preserve"> Retrieved from Oracle Documentation: https://docs.oracle.com/javafx/2/api/javafx/scene/media/MediaPlayer.html</w:t>
+              </w:r>
+            </w:p>
+            <w:p>
+              <w:pPr>
+                <w:pStyle w:val="Bibliography"/>
+                <w:ind w:left="720" w:hanging="720"/>
+                <w:rPr>
+                  <w:noProof/>
+                </w:rPr>
+              </w:pPr>
+              <w:r>
+                <w:rPr>
+                  <w:noProof/>
+                </w:rPr>
+                <w:t xml:space="preserve">Oracle. (2008). </w:t>
+              </w:r>
+              <w:r>
+                <w:rPr>
+                  <w:i/>
+                  <w:iCs/>
+                  <w:noProof/>
+                </w:rPr>
+                <w:t>Javadocs MouseEvent</w:t>
+              </w:r>
+              <w:r>
+                <w:rPr>
+                  <w:noProof/>
+                </w:rPr>
+                <w:t>. Retrieved from Oracle Documentation: https://docs.oracle.com/javase/8/javafx/api/javafx/scene/input/MouseEvent.html</w:t>
+              </w:r>
+            </w:p>
+            <w:p>
+              <w:pPr>
+                <w:pStyle w:val="Bibliography"/>
+                <w:ind w:left="720" w:hanging="720"/>
+                <w:rPr>
+                  <w:noProof/>
+                </w:rPr>
+              </w:pPr>
+              <w:r>
+                <w:rPr>
+                  <w:noProof/>
+                </w:rPr>
+                <w:t xml:space="preserve">roydbt. (2017, January). </w:t>
+              </w:r>
+              <w:r>
+                <w:rPr>
+                  <w:i/>
+                  <w:iCs/>
+                  <w:noProof/>
+                </w:rPr>
+                <w:t>How do I disable keyboard delay</w:t>
+              </w:r>
+              <w:r>
+                <w:rPr>
+                  <w:noProof/>
+                </w:rPr>
+                <w:t>. Retrieved from Super User: https://superuser.com/questions/1164303/windows-how-do-i-disable-the-keyboard-delay</w:t>
+              </w:r>
+            </w:p>
+            <w:p>
+              <w:pPr>
+                <w:pStyle w:val="Bibliography"/>
+                <w:ind w:left="720" w:hanging="720"/>
+                <w:rPr>
+                  <w:noProof/>
+                </w:rPr>
+              </w:pPr>
+              <w:r>
+                <w:rPr>
+                  <w:noProof/>
+                </w:rPr>
+                <w:t>ZapSplat.com (2019). Free Music For Games. Retrieved from https://www.zapsplat.com/</w:t>
+              </w:r>
+            </w:p>
+            <w:p>
+              <w:r>
+                <w:rPr>
+                  <w:b/>
+                  <w:bCs/>
+                  <w:noProof/>
+                </w:rPr>
+                <w:fldChar w:fldCharType="end"/>
+              </w:r>
+            </w:p>
+          </w:sdtContent>
+        </w:sdt>
+      </w:sdtContent>
+    </w:sdt>
+    <w:p>
+      <w:pPr>
+        <w:rPr>
+          <w:sz w:val="24"/>
+          <w:szCs w:val="24"/>
+        </w:rPr>
+      </w:pPr>
+    </w:p>
     <w:sectPr>
-      <w:footerReference w:type="default" r:id="rId39"/>
+      <w:footerReference w:type="default" r:id="rId42"/>
       <w:pgSz w:w="11906" w:h="16838"/>
       <w:pgMar w:top="1440" w:right="1440" w:bottom="1440" w:left="1440" w:header="709" w:footer="709" w:gutter="0"/>
+      <w:pgNumType w:start="0"/>
       <w:cols w:space="708"/>
+      <w:titlePg/>
       <w:docGrid w:linePitch="360"/>
     </w:sectPr>
   </w:body>
@@ -3765,7 +6281,7 @@
         </mc:Choice>
         <mc:Fallback>
           <w:pict>
-            <v:rect w14:anchorId="2BCEB703" id="Rectangle 452" o:spid="_x0000_s1026" style="position:absolute;margin-left:0;margin-top:0;width:579.9pt;height:750.3pt;z-index:251659264;visibility:visible;mso-wrap-style:square;mso-width-percent:950;mso-height-percent:950;mso-wrap-distance-left:9pt;mso-wrap-distance-top:0;mso-wrap-distance-right:9pt;mso-wrap-distance-bottom:0;mso-position-horizontal:center;mso-position-horizontal-relative:page;mso-position-vertical:center;mso-position-vertical-relative:page;mso-width-percent:950;mso-height-percent:950;mso-width-relative:page;mso-height-relative:page;v-text-anchor:middle" o:gfxdata="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" filled="f" strokecolor="#747070 [1614]" strokeweight="1.25pt">
+            <v:rect w14:anchorId="5C7E0679" id="Rectangle 452" o:spid="_x0000_s1026" style="position:absolute;margin-left:0;margin-top:0;width:579.9pt;height:750.3pt;z-index:251659264;visibility:visible;mso-wrap-style:square;mso-width-percent:950;mso-height-percent:950;mso-wrap-distance-left:9pt;mso-wrap-distance-top:0;mso-wrap-distance-right:9pt;mso-wrap-distance-bottom:0;mso-position-horizontal:center;mso-position-horizontal-relative:page;mso-position-vertical:center;mso-position-vertical-relative:page;mso-width-percent:950;mso-height-percent:950;mso-width-relative:page;mso-height-relative:page;v-text-anchor:middle" o:gfxdata="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" filled="f" strokecolor="#747070 [1614]" strokeweight="1.25pt">
               <w10:wrap anchorx="page" anchory="page"/>
             </v:rect>
           </w:pict>
@@ -3843,6 +6359,381 @@
     </w:p>
   </w:footnote>
 </w:footnotes>
+</file>
+
+<file path=word/numbering.xml><?xml version="1.0" encoding="utf-8"?>
+<w:numbering xmlns:wpc="http://schemas.microsoft.com/office/word/2010/wordprocessingCanvas" xmlns:cx="http://schemas.microsoft.com/office/drawing/2014/chartex" xmlns:cx1="http://schemas.microsoft.com/office/drawing/2015/9/8/chartex" xmlns:cx2="http://schemas.microsoft.com/office/drawing/2015/10/21/chartex" xmlns:cx3="http://schemas.microsoft.com/office/drawing/2016/5/9/chartex" xmlns:cx4="http://schemas.microsoft.com/office/drawing/2016/5/10/chartex" xmlns:cx5="http://schemas.microsoft.com/office/drawing/2016/5/11/chartex" xmlns:cx6="http://schemas.microsoft.com/office/drawing/2016/5/12/chartex" xmlns:cx7="http://schemas.microsoft.com/office/drawing/2016/5/13/chartex" xmlns:cx8="http://schemas.microsoft.com/office/drawing/2016/5/14/chartex" xmlns:mc="http://schemas.openxmlformats.org/markup-compatibility/2006" xmlns:aink="http://schemas.microsoft.com/office/drawing/2016/ink" xmlns:am3d="http://schemas.microsoft.com/office/drawing/2017/model3d" xmlns:o="urn:schemas-microsoft-com:office:office" xmlns:r="http://schemas.openxmlformats.org/officeDocument/2006/relationships" xmlns:m="http://schemas.openxmlformats.org/officeDocument/2006/math" xmlns:v="urn:schemas-microsoft-com:vml" xmlns:wp14="http://schemas.microsoft.com/office/word/2010/wordprocessingDrawing" xmlns:wp="http://schemas.openxmlformats.org/drawingml/2006/wordprocessingDrawing" xmlns:w10="urn:schemas-microsoft-com:office:word" xmlns:w="http://schemas.openxmlformats.org/wordprocessingml/2006/main" xmlns:w14="http://schemas.microsoft.com/office/word/2010/wordml" xmlns:w15="http://schemas.microsoft.com/office/word/2012/wordml" xmlns:w16cex="http://schemas.microsoft.com/office/word/2018/wordml/cex" xmlns:w16cid="http://schemas.microsoft.com/office/word/2016/wordml/cid" xmlns:w16="http://schemas.microsoft.com/office/word/2018/wordml" xmlns:w16sdtdh="http://schemas.microsoft.com/office/word/2020/wordml/sdtdatahash" xmlns:w16se="http://schemas.microsoft.com/office/word/2015/wordml/symex" xmlns:wpg="http://schemas.microsoft.com/office/word/2010/wordprocessingGroup" xmlns:wpi="http://schemas.microsoft.com/office/word/2010/wordprocessingInk" xmlns:wne="http://schemas.microsoft.com/office/word/2006/wordml" xmlns:wps="http://schemas.microsoft.com/office/word/2010/wordprocessingShape" mc:Ignorable="w14 w15 w16se w16cid w16 w16cex w16sdtdh wp14">
+  <w:abstractNum w:abstractNumId="0" w15:restartNumberingAfterBreak="0">
+    <w:nsid w:val="38C938D6"/>
+    <w:multiLevelType w:val="hybridMultilevel"/>
+    <w:tmpl w:val="CEAC1A88"/>
+    <w:lvl w:ilvl="0" w:tplc="2FE83834">
+      <w:start w:val="1"/>
+      <w:numFmt w:val="lowerRoman"/>
+      <w:lvlText w:val="(%1)"/>
+      <w:lvlJc w:val="left"/>
+      <w:pPr>
+        <w:ind w:left="1080" w:hanging="720"/>
+      </w:pPr>
+      <w:rPr>
+        <w:rFonts w:hint="default"/>
+        <w:sz w:val="32"/>
+        <w:szCs w:val="32"/>
+      </w:rPr>
+    </w:lvl>
+    <w:lvl w:ilvl="1" w:tplc="08090019" w:tentative="1">
+      <w:start w:val="1"/>
+      <w:numFmt w:val="lowerLetter"/>
+      <w:lvlText w:val="%2."/>
+      <w:lvlJc w:val="left"/>
+      <w:pPr>
+        <w:ind w:left="1440" w:hanging="360"/>
+      </w:pPr>
+    </w:lvl>
+    <w:lvl w:ilvl="2" w:tplc="0809001B" w:tentative="1">
+      <w:start w:val="1"/>
+      <w:numFmt w:val="lowerRoman"/>
+      <w:lvlText w:val="%3."/>
+      <w:lvlJc w:val="right"/>
+      <w:pPr>
+        <w:ind w:left="2160" w:hanging="180"/>
+      </w:pPr>
+    </w:lvl>
+    <w:lvl w:ilvl="3" w:tplc="0809000F" w:tentative="1">
+      <w:start w:val="1"/>
+      <w:numFmt w:val="decimal"/>
+      <w:lvlText w:val="%4."/>
+      <w:lvlJc w:val="left"/>
+      <w:pPr>
+        <w:ind w:left="2880" w:hanging="360"/>
+      </w:pPr>
+    </w:lvl>
+    <w:lvl w:ilvl="4" w:tplc="08090019" w:tentative="1">
+      <w:start w:val="1"/>
+      <w:numFmt w:val="lowerLetter"/>
+      <w:lvlText w:val="%5."/>
+      <w:lvlJc w:val="left"/>
+      <w:pPr>
+        <w:ind w:left="3600" w:hanging="360"/>
+      </w:pPr>
+    </w:lvl>
+    <w:lvl w:ilvl="5" w:tplc="0809001B" w:tentative="1">
+      <w:start w:val="1"/>
+      <w:numFmt w:val="lowerRoman"/>
+      <w:lvlText w:val="%6."/>
+      <w:lvlJc w:val="right"/>
+      <w:pPr>
+        <w:ind w:left="4320" w:hanging="180"/>
+      </w:pPr>
+    </w:lvl>
+    <w:lvl w:ilvl="6" w:tplc="0809000F" w:tentative="1">
+      <w:start w:val="1"/>
+      <w:numFmt w:val="decimal"/>
+      <w:lvlText w:val="%7."/>
+      <w:lvlJc w:val="left"/>
+      <w:pPr>
+        <w:ind w:left="5040" w:hanging="360"/>
+      </w:pPr>
+    </w:lvl>
+    <w:lvl w:ilvl="7" w:tplc="08090019" w:tentative="1">
+      <w:start w:val="1"/>
+      <w:numFmt w:val="lowerLetter"/>
+      <w:lvlText w:val="%8."/>
+      <w:lvlJc w:val="left"/>
+      <w:pPr>
+        <w:ind w:left="5760" w:hanging="360"/>
+      </w:pPr>
+    </w:lvl>
+    <w:lvl w:ilvl="8" w:tplc="0809001B" w:tentative="1">
+      <w:start w:val="1"/>
+      <w:numFmt w:val="lowerRoman"/>
+      <w:lvlText w:val="%9."/>
+      <w:lvlJc w:val="right"/>
+      <w:pPr>
+        <w:ind w:left="6480" w:hanging="180"/>
+      </w:pPr>
+    </w:lvl>
+  </w:abstractNum>
+  <w:abstractNum w:abstractNumId="1" w15:restartNumberingAfterBreak="0">
+    <w:nsid w:val="4B2E5956"/>
+    <w:multiLevelType w:val="hybridMultilevel"/>
+    <w:tmpl w:val="3EF6E6B6"/>
+    <w:lvl w:ilvl="0" w:tplc="2EE80196">
+      <w:start w:val="1"/>
+      <w:numFmt w:val="lowerRoman"/>
+      <w:lvlText w:val="(%1)"/>
+      <w:lvlJc w:val="left"/>
+      <w:pPr>
+        <w:ind w:left="1080" w:hanging="720"/>
+      </w:pPr>
+      <w:rPr>
+        <w:rFonts w:hint="default"/>
+      </w:rPr>
+    </w:lvl>
+    <w:lvl w:ilvl="1" w:tplc="08090019" w:tentative="1">
+      <w:start w:val="1"/>
+      <w:numFmt w:val="lowerLetter"/>
+      <w:lvlText w:val="%2."/>
+      <w:lvlJc w:val="left"/>
+      <w:pPr>
+        <w:ind w:left="1440" w:hanging="360"/>
+      </w:pPr>
+    </w:lvl>
+    <w:lvl w:ilvl="2" w:tplc="0809001B" w:tentative="1">
+      <w:start w:val="1"/>
+      <w:numFmt w:val="lowerRoman"/>
+      <w:lvlText w:val="%3."/>
+      <w:lvlJc w:val="right"/>
+      <w:pPr>
+        <w:ind w:left="2160" w:hanging="180"/>
+      </w:pPr>
+    </w:lvl>
+    <w:lvl w:ilvl="3" w:tplc="0809000F" w:tentative="1">
+      <w:start w:val="1"/>
+      <w:numFmt w:val="decimal"/>
+      <w:lvlText w:val="%4."/>
+      <w:lvlJc w:val="left"/>
+      <w:pPr>
+        <w:ind w:left="2880" w:hanging="360"/>
+      </w:pPr>
+    </w:lvl>
+    <w:lvl w:ilvl="4" w:tplc="08090019" w:tentative="1">
+      <w:start w:val="1"/>
+      <w:numFmt w:val="lowerLetter"/>
+      <w:lvlText w:val="%5."/>
+      <w:lvlJc w:val="left"/>
+      <w:pPr>
+        <w:ind w:left="3600" w:hanging="360"/>
+      </w:pPr>
+    </w:lvl>
+    <w:lvl w:ilvl="5" w:tplc="0809001B" w:tentative="1">
+      <w:start w:val="1"/>
+      <w:numFmt w:val="lowerRoman"/>
+      <w:lvlText w:val="%6."/>
+      <w:lvlJc w:val="right"/>
+      <w:pPr>
+        <w:ind w:left="4320" w:hanging="180"/>
+      </w:pPr>
+    </w:lvl>
+    <w:lvl w:ilvl="6" w:tplc="0809000F" w:tentative="1">
+      <w:start w:val="1"/>
+      <w:numFmt w:val="decimal"/>
+      <w:lvlText w:val="%7."/>
+      <w:lvlJc w:val="left"/>
+      <w:pPr>
+        <w:ind w:left="5040" w:hanging="360"/>
+      </w:pPr>
+    </w:lvl>
+    <w:lvl w:ilvl="7" w:tplc="08090019" w:tentative="1">
+      <w:start w:val="1"/>
+      <w:numFmt w:val="lowerLetter"/>
+      <w:lvlText w:val="%8."/>
+      <w:lvlJc w:val="left"/>
+      <w:pPr>
+        <w:ind w:left="5760" w:hanging="360"/>
+      </w:pPr>
+    </w:lvl>
+    <w:lvl w:ilvl="8" w:tplc="0809001B" w:tentative="1">
+      <w:start w:val="1"/>
+      <w:numFmt w:val="lowerRoman"/>
+      <w:lvlText w:val="%9."/>
+      <w:lvlJc w:val="right"/>
+      <w:pPr>
+        <w:ind w:left="6480" w:hanging="180"/>
+      </w:pPr>
+    </w:lvl>
+  </w:abstractNum>
+  <w:abstractNum w:abstractNumId="2" w15:restartNumberingAfterBreak="0">
+    <w:nsid w:val="560A7B77"/>
+    <w:multiLevelType w:val="hybridMultilevel"/>
+    <w:tmpl w:val="7076EAE6"/>
+    <w:lvl w:ilvl="0" w:tplc="CFC8B80E">
+      <w:start w:val="1"/>
+      <w:numFmt w:val="lowerRoman"/>
+      <w:lvlText w:val="(%1)"/>
+      <w:lvlJc w:val="left"/>
+      <w:pPr>
+        <w:ind w:left="1080" w:hanging="720"/>
+      </w:pPr>
+      <w:rPr>
+        <w:rFonts w:hint="default"/>
+      </w:rPr>
+    </w:lvl>
+    <w:lvl w:ilvl="1" w:tplc="08090019" w:tentative="1">
+      <w:start w:val="1"/>
+      <w:numFmt w:val="lowerLetter"/>
+      <w:lvlText w:val="%2."/>
+      <w:lvlJc w:val="left"/>
+      <w:pPr>
+        <w:ind w:left="1440" w:hanging="360"/>
+      </w:pPr>
+    </w:lvl>
+    <w:lvl w:ilvl="2" w:tplc="0809001B" w:tentative="1">
+      <w:start w:val="1"/>
+      <w:numFmt w:val="lowerRoman"/>
+      <w:lvlText w:val="%3."/>
+      <w:lvlJc w:val="right"/>
+      <w:pPr>
+        <w:ind w:left="2160" w:hanging="180"/>
+      </w:pPr>
+    </w:lvl>
+    <w:lvl w:ilvl="3" w:tplc="0809000F" w:tentative="1">
+      <w:start w:val="1"/>
+      <w:numFmt w:val="decimal"/>
+      <w:lvlText w:val="%4."/>
+      <w:lvlJc w:val="left"/>
+      <w:pPr>
+        <w:ind w:left="2880" w:hanging="360"/>
+      </w:pPr>
+    </w:lvl>
+    <w:lvl w:ilvl="4" w:tplc="08090019" w:tentative="1">
+      <w:start w:val="1"/>
+      <w:numFmt w:val="lowerLetter"/>
+      <w:lvlText w:val="%5."/>
+      <w:lvlJc w:val="left"/>
+      <w:pPr>
+        <w:ind w:left="3600" w:hanging="360"/>
+      </w:pPr>
+    </w:lvl>
+    <w:lvl w:ilvl="5" w:tplc="0809001B" w:tentative="1">
+      <w:start w:val="1"/>
+      <w:numFmt w:val="lowerRoman"/>
+      <w:lvlText w:val="%6."/>
+      <w:lvlJc w:val="right"/>
+      <w:pPr>
+        <w:ind w:left="4320" w:hanging="180"/>
+      </w:pPr>
+    </w:lvl>
+    <w:lvl w:ilvl="6" w:tplc="0809000F" w:tentative="1">
+      <w:start w:val="1"/>
+      <w:numFmt w:val="decimal"/>
+      <w:lvlText w:val="%7."/>
+      <w:lvlJc w:val="left"/>
+      <w:pPr>
+        <w:ind w:left="5040" w:hanging="360"/>
+      </w:pPr>
+    </w:lvl>
+    <w:lvl w:ilvl="7" w:tplc="08090019" w:tentative="1">
+      <w:start w:val="1"/>
+      <w:numFmt w:val="lowerLetter"/>
+      <w:lvlText w:val="%8."/>
+      <w:lvlJc w:val="left"/>
+      <w:pPr>
+        <w:ind w:left="5760" w:hanging="360"/>
+      </w:pPr>
+    </w:lvl>
+    <w:lvl w:ilvl="8" w:tplc="0809001B" w:tentative="1">
+      <w:start w:val="1"/>
+      <w:numFmt w:val="lowerRoman"/>
+      <w:lvlText w:val="%9."/>
+      <w:lvlJc w:val="right"/>
+      <w:pPr>
+        <w:ind w:left="6480" w:hanging="180"/>
+      </w:pPr>
+    </w:lvl>
+  </w:abstractNum>
+  <w:abstractNum w:abstractNumId="3" w15:restartNumberingAfterBreak="0">
+    <w:nsid w:val="7F012CC6"/>
+    <w:multiLevelType w:val="hybridMultilevel"/>
+    <w:tmpl w:val="773A551E"/>
+    <w:lvl w:ilvl="0" w:tplc="725EF52E">
+      <w:start w:val="5"/>
+      <w:numFmt w:val="upperRoman"/>
+      <w:lvlText w:val="(%1)"/>
+      <w:lvlJc w:val="left"/>
+      <w:pPr>
+        <w:ind w:left="1080" w:hanging="720"/>
+      </w:pPr>
+      <w:rPr>
+        <w:rFonts w:hint="default"/>
+      </w:rPr>
+    </w:lvl>
+    <w:lvl w:ilvl="1" w:tplc="08090019" w:tentative="1">
+      <w:start w:val="1"/>
+      <w:numFmt w:val="lowerLetter"/>
+      <w:lvlText w:val="%2."/>
+      <w:lvlJc w:val="left"/>
+      <w:pPr>
+        <w:ind w:left="1440" w:hanging="360"/>
+      </w:pPr>
+    </w:lvl>
+    <w:lvl w:ilvl="2" w:tplc="0809001B" w:tentative="1">
+      <w:start w:val="1"/>
+      <w:numFmt w:val="lowerRoman"/>
+      <w:lvlText w:val="%3."/>
+      <w:lvlJc w:val="right"/>
+      <w:pPr>
+        <w:ind w:left="2160" w:hanging="180"/>
+      </w:pPr>
+    </w:lvl>
+    <w:lvl w:ilvl="3" w:tplc="0809000F" w:tentative="1">
+      <w:start w:val="1"/>
+      <w:numFmt w:val="decimal"/>
+      <w:lvlText w:val="%4."/>
+      <w:lvlJc w:val="left"/>
+      <w:pPr>
+        <w:ind w:left="2880" w:hanging="360"/>
+      </w:pPr>
+    </w:lvl>
+    <w:lvl w:ilvl="4" w:tplc="08090019" w:tentative="1">
+      <w:start w:val="1"/>
+      <w:numFmt w:val="lowerLetter"/>
+      <w:lvlText w:val="%5."/>
+      <w:lvlJc w:val="left"/>
+      <w:pPr>
+        <w:ind w:left="3600" w:hanging="360"/>
+      </w:pPr>
+    </w:lvl>
+    <w:lvl w:ilvl="5" w:tplc="0809001B" w:tentative="1">
+      <w:start w:val="1"/>
+      <w:numFmt w:val="lowerRoman"/>
+      <w:lvlText w:val="%6."/>
+      <w:lvlJc w:val="right"/>
+      <w:pPr>
+        <w:ind w:left="4320" w:hanging="180"/>
+      </w:pPr>
+    </w:lvl>
+    <w:lvl w:ilvl="6" w:tplc="0809000F" w:tentative="1">
+      <w:start w:val="1"/>
+      <w:numFmt w:val="decimal"/>
+      <w:lvlText w:val="%7."/>
+      <w:lvlJc w:val="left"/>
+      <w:pPr>
+        <w:ind w:left="5040" w:hanging="360"/>
+      </w:pPr>
+    </w:lvl>
+    <w:lvl w:ilvl="7" w:tplc="08090019" w:tentative="1">
+      <w:start w:val="1"/>
+      <w:numFmt w:val="lowerLetter"/>
+      <w:lvlText w:val="%8."/>
+      <w:lvlJc w:val="left"/>
+      <w:pPr>
+        <w:ind w:left="5760" w:hanging="360"/>
+      </w:pPr>
+    </w:lvl>
+    <w:lvl w:ilvl="8" w:tplc="0809001B" w:tentative="1">
+      <w:start w:val="1"/>
+      <w:numFmt w:val="lowerRoman"/>
+      <w:lvlText w:val="%9."/>
+      <w:lvlJc w:val="right"/>
+      <w:pPr>
+        <w:ind w:left="6480" w:hanging="180"/>
+      </w:pPr>
+    </w:lvl>
+  </w:abstractNum>
+  <w:num w:numId="1">
+    <w:abstractNumId w:val="1"/>
+  </w:num>
+  <w:num w:numId="2">
+    <w:abstractNumId w:val="3"/>
+  </w:num>
+  <w:num w:numId="3">
+    <w:abstractNumId w:val="0"/>
+  </w:num>
+  <w:num w:numId="4">
+    <w:abstractNumId w:val="2"/>
+  </w:num>
+</w:numbering>
 </file>
 
 <file path=word/styles.xml><?xml version="1.0" encoding="utf-8"?>
@@ -4244,10 +7135,74 @@
     <w:name w:val="Normal"/>
     <w:qFormat/>
   </w:style>
+  <w:style w:type="paragraph" w:styleId="Heading1">
+    <w:name w:val="heading 1"/>
+    <w:basedOn w:val="Normal"/>
+    <w:next w:val="Normal"/>
+    <w:link w:val="Heading1Char"/>
+    <w:uiPriority w:val="9"/>
+    <w:qFormat/>
+    <w:rsid w:val="00932738"/>
+    <w:pPr>
+      <w:keepNext/>
+      <w:keepLines/>
+      <w:spacing w:before="240" w:after="0"/>
+      <w:outlineLvl w:val="0"/>
+    </w:pPr>
+    <w:rPr>
+      <w:rFonts w:asciiTheme="majorHAnsi" w:eastAsiaTheme="majorEastAsia" w:hAnsiTheme="majorHAnsi" w:cstheme="majorBidi"/>
+      <w:color w:val="2F5496" w:themeColor="accent1" w:themeShade="BF"/>
+      <w:sz w:val="32"/>
+      <w:szCs w:val="32"/>
+    </w:rPr>
+  </w:style>
+  <w:style w:type="paragraph" w:styleId="Heading2">
+    <w:name w:val="heading 2"/>
+    <w:basedOn w:val="Normal"/>
+    <w:next w:val="Normal"/>
+    <w:link w:val="Heading2Char"/>
+    <w:uiPriority w:val="9"/>
+    <w:unhideWhenUsed/>
+    <w:qFormat/>
+    <w:rsid w:val="00214DE8"/>
+    <w:pPr>
+      <w:keepNext/>
+      <w:keepLines/>
+      <w:spacing w:before="40" w:after="0"/>
+      <w:outlineLvl w:val="1"/>
+    </w:pPr>
+    <w:rPr>
+      <w:rFonts w:asciiTheme="majorHAnsi" w:eastAsiaTheme="majorEastAsia" w:hAnsiTheme="majorHAnsi" w:cstheme="majorBidi"/>
+      <w:color w:val="2F5496" w:themeColor="accent1" w:themeShade="BF"/>
+      <w:sz w:val="26"/>
+      <w:szCs w:val="26"/>
+    </w:rPr>
+  </w:style>
+  <w:style w:type="paragraph" w:styleId="Heading3">
+    <w:name w:val="heading 3"/>
+    <w:basedOn w:val="Normal"/>
+    <w:next w:val="Normal"/>
+    <w:link w:val="Heading3Char"/>
+    <w:uiPriority w:val="9"/>
+    <w:unhideWhenUsed/>
+    <w:qFormat/>
+    <w:rsid w:val="00214DE8"/>
+    <w:pPr>
+      <w:keepNext/>
+      <w:keepLines/>
+      <w:spacing w:before="40" w:after="0"/>
+      <w:outlineLvl w:val="2"/>
+    </w:pPr>
+    <w:rPr>
+      <w:rFonts w:asciiTheme="majorHAnsi" w:eastAsiaTheme="majorEastAsia" w:hAnsiTheme="majorHAnsi" w:cstheme="majorBidi"/>
+      <w:color w:val="1F3763" w:themeColor="accent1" w:themeShade="7F"/>
+      <w:sz w:val="24"/>
+      <w:szCs w:val="24"/>
+    </w:rPr>
+  </w:style>
   <w:style w:type="character" w:default="1" w:styleId="DefaultParagraphFont">
     <w:name w:val="Default Paragraph Font"/>
     <w:uiPriority w:val="1"/>
-    <w:semiHidden/>
     <w:unhideWhenUsed/>
   </w:style>
   <w:style w:type="table" w:default="1" w:styleId="TableNormal">
@@ -4356,6 +7311,161 @@
     <w:link w:val="Footer"/>
     <w:uiPriority w:val="99"/>
     <w:rsid w:val="00392983"/>
+  </w:style>
+  <w:style w:type="paragraph" w:styleId="NoSpacing">
+    <w:name w:val="No Spacing"/>
+    <w:link w:val="NoSpacingChar"/>
+    <w:uiPriority w:val="1"/>
+    <w:qFormat/>
+    <w:rsid w:val="000B3997"/>
+    <w:pPr>
+      <w:spacing w:after="0" w:line="240" w:lineRule="auto"/>
+    </w:pPr>
+    <w:rPr>
+      <w:rFonts w:eastAsiaTheme="minorEastAsia"/>
+      <w:lang w:val="en-US"/>
+    </w:rPr>
+  </w:style>
+  <w:style w:type="character" w:customStyle="1" w:styleId="NoSpacingChar">
+    <w:name w:val="No Spacing Char"/>
+    <w:basedOn w:val="DefaultParagraphFont"/>
+    <w:link w:val="NoSpacing"/>
+    <w:uiPriority w:val="1"/>
+    <w:rsid w:val="000B3997"/>
+    <w:rPr>
+      <w:rFonts w:eastAsiaTheme="minorEastAsia"/>
+      <w:lang w:val="en-US"/>
+    </w:rPr>
+  </w:style>
+  <w:style w:type="character" w:customStyle="1" w:styleId="Heading1Char">
+    <w:name w:val="Heading 1 Char"/>
+    <w:basedOn w:val="DefaultParagraphFont"/>
+    <w:link w:val="Heading1"/>
+    <w:uiPriority w:val="9"/>
+    <w:rsid w:val="00932738"/>
+    <w:rPr>
+      <w:rFonts w:asciiTheme="majorHAnsi" w:eastAsiaTheme="majorEastAsia" w:hAnsiTheme="majorHAnsi" w:cstheme="majorBidi"/>
+      <w:color w:val="2F5496" w:themeColor="accent1" w:themeShade="BF"/>
+      <w:sz w:val="32"/>
+      <w:szCs w:val="32"/>
+    </w:rPr>
+  </w:style>
+  <w:style w:type="paragraph" w:styleId="TOCHeading">
+    <w:name w:val="TOC Heading"/>
+    <w:basedOn w:val="Heading1"/>
+    <w:next w:val="Normal"/>
+    <w:uiPriority w:val="39"/>
+    <w:unhideWhenUsed/>
+    <w:qFormat/>
+    <w:rsid w:val="00932738"/>
+    <w:pPr>
+      <w:outlineLvl w:val="9"/>
+    </w:pPr>
+    <w:rPr>
+      <w:lang w:val="en-US"/>
+    </w:rPr>
+  </w:style>
+  <w:style w:type="paragraph" w:styleId="ListParagraph">
+    <w:name w:val="List Paragraph"/>
+    <w:basedOn w:val="Normal"/>
+    <w:uiPriority w:val="34"/>
+    <w:qFormat/>
+    <w:rsid w:val="0015124F"/>
+    <w:pPr>
+      <w:ind w:left="720"/>
+      <w:contextualSpacing/>
+    </w:pPr>
+  </w:style>
+  <w:style w:type="character" w:customStyle="1" w:styleId="Heading2Char">
+    <w:name w:val="Heading 2 Char"/>
+    <w:basedOn w:val="DefaultParagraphFont"/>
+    <w:link w:val="Heading2"/>
+    <w:uiPriority w:val="9"/>
+    <w:rsid w:val="00214DE8"/>
+    <w:rPr>
+      <w:rFonts w:asciiTheme="majorHAnsi" w:eastAsiaTheme="majorEastAsia" w:hAnsiTheme="majorHAnsi" w:cstheme="majorBidi"/>
+      <w:color w:val="2F5496" w:themeColor="accent1" w:themeShade="BF"/>
+      <w:sz w:val="26"/>
+      <w:szCs w:val="26"/>
+    </w:rPr>
+  </w:style>
+  <w:style w:type="paragraph" w:styleId="TOC1">
+    <w:name w:val="toc 1"/>
+    <w:basedOn w:val="Normal"/>
+    <w:next w:val="Normal"/>
+    <w:autoRedefine/>
+    <w:uiPriority w:val="39"/>
+    <w:unhideWhenUsed/>
+    <w:rsid w:val="006327BF"/>
+    <w:pPr>
+      <w:tabs>
+        <w:tab w:val="left" w:pos="660"/>
+        <w:tab w:val="right" w:leader="dot" w:pos="9016"/>
+      </w:tabs>
+      <w:spacing w:after="100"/>
+    </w:pPr>
+    <w:rPr>
+      <w:b/>
+      <w:bCs/>
+      <w:noProof/>
+      <w:sz w:val="32"/>
+      <w:szCs w:val="32"/>
+    </w:rPr>
+  </w:style>
+  <w:style w:type="character" w:customStyle="1" w:styleId="Heading3Char">
+    <w:name w:val="Heading 3 Char"/>
+    <w:basedOn w:val="DefaultParagraphFont"/>
+    <w:link w:val="Heading3"/>
+    <w:uiPriority w:val="9"/>
+    <w:rsid w:val="00214DE8"/>
+    <w:rPr>
+      <w:rFonts w:asciiTheme="majorHAnsi" w:eastAsiaTheme="majorEastAsia" w:hAnsiTheme="majorHAnsi" w:cstheme="majorBidi"/>
+      <w:color w:val="1F3763" w:themeColor="accent1" w:themeShade="7F"/>
+      <w:sz w:val="24"/>
+      <w:szCs w:val="24"/>
+    </w:rPr>
+  </w:style>
+  <w:style w:type="paragraph" w:styleId="TOC2">
+    <w:name w:val="toc 2"/>
+    <w:basedOn w:val="Normal"/>
+    <w:next w:val="Normal"/>
+    <w:autoRedefine/>
+    <w:uiPriority w:val="39"/>
+    <w:unhideWhenUsed/>
+    <w:rsid w:val="00B76B14"/>
+    <w:pPr>
+      <w:spacing w:after="100"/>
+      <w:ind w:left="220"/>
+    </w:pPr>
+    <w:rPr>
+      <w:rFonts w:eastAsiaTheme="minorEastAsia" w:cs="Times New Roman"/>
+      <w:lang w:val="en-US"/>
+    </w:rPr>
+  </w:style>
+  <w:style w:type="paragraph" w:styleId="TOC3">
+    <w:name w:val="toc 3"/>
+    <w:basedOn w:val="Normal"/>
+    <w:next w:val="Normal"/>
+    <w:autoRedefine/>
+    <w:uiPriority w:val="39"/>
+    <w:unhideWhenUsed/>
+    <w:rsid w:val="00B76B14"/>
+    <w:pPr>
+      <w:spacing w:after="100"/>
+      <w:ind w:left="440"/>
+    </w:pPr>
+    <w:rPr>
+      <w:rFonts w:eastAsiaTheme="minorEastAsia" w:cs="Times New Roman"/>
+      <w:lang w:val="en-US"/>
+    </w:rPr>
+  </w:style>
+  <w:style w:type="paragraph" w:styleId="Bibliography">
+    <w:name w:val="Bibliography"/>
+    <w:basedOn w:val="Normal"/>
+    <w:next w:val="Normal"/>
+    <w:uiPriority w:val="37"/>
+    <w:unhideWhenUsed/>
+    <w:rsid w:val="00A62E06"/>
   </w:style>
 </w:styles>
 </file>
@@ -4653,4 +7763,178 @@
     </a:ext>
   </a:extLst>
 </a:theme>
+</file>
+
+<file path=word/webextensions/taskpanes.xml><?xml version="1.0" encoding="utf-8"?>
+<wetp:taskpanes xmlns:wetp="http://schemas.microsoft.com/office/webextensions/taskpanes/2010/11">
+  <wetp:taskpane dockstate="right" visibility="0" width="350" row="0">
+    <wetp:webextensionref xmlns:r="http://schemas.openxmlformats.org/officeDocument/2006/relationships" r:id="rId1"/>
+  </wetp:taskpane>
+</wetp:taskpanes>
+</file>
+
+<file path=word/webextensions/webextension1.xml><?xml version="1.0" encoding="utf-8"?>
+<we:webextension xmlns:we="http://schemas.microsoft.com/office/webextensions/webextension/2010/11" id="{B1FC47C9-87AF-437B-AD51-1E6D9B87A4AD}">
+  <we:reference id="f78a3046-9e99-4300-aa2b-5814002b01a2" version="1.26.0.0" store="EXCatalog" storeType="EXCatalog"/>
+  <we:alternateReferences>
+    <we:reference id="WA104382081" version="1.26.0.0" store="en-GB" storeType="OMEX"/>
+  </we:alternateReferences>
+  <we:properties>
+    <we:property name="MENDELEY_CITATIONS" value="[]"/>
+  </we:properties>
+  <we:bindings/>
+  <we:snapshot xmlns:r="http://schemas.openxmlformats.org/officeDocument/2006/relationships"/>
+</we:webextension>
+</file>
+
+<file path=customXml/item1.xml><?xml version="1.0" encoding="utf-8"?>
+<CoverPageProperties xmlns="http://schemas.microsoft.com/office/2006/coverPageProps">
+  <PublishDate>2021</PublishDate>
+  <Abstract/>
+  <CompanyAddress/>
+  <CompanyPhone/>
+  <CompanyFax/>
+  <CompanyEmail/>
+</CoverPageProperties>
+</file>
+
+<file path=customXml/item2.xml><?xml version="1.0" encoding="utf-8"?>
+<b:Sources xmlns:b="http://schemas.openxmlformats.org/officeDocument/2006/bibliography" xmlns="http://schemas.openxmlformats.org/officeDocument/2006/bibliography" SelectedStyle="\APASixthEditionOfficeOnline.xsl" StyleName="APA" Version="6">
+  <b:Source>
+    <b:Tag>Ora081</b:Tag>
+    <b:SourceType>DocumentFromInternetSite</b:SourceType>
+    <b:Guid>{BED0E166-AEC2-4386-AD7D-AA5953C7AB9A}</b:Guid>
+    <b:Author>
+      <b:Author>
+        <b:NameList>
+          <b:Person>
+            <b:Last>Oracle</b:Last>
+          </b:Person>
+        </b:NameList>
+      </b:Author>
+    </b:Author>
+    <b:Title>Javadocs AudioClip</b:Title>
+    <b:InternetSiteTitle>Oracle Documentation</b:InternetSiteTitle>
+    <b:Year>2008</b:Year>
+    <b:URL>https://docs.oracle.com/javase/8/javafx/api/javafx/scene/media/AudioClip.html</b:URL>
+    <b:RefOrder>4</b:RefOrder>
+  </b:Source>
+  <b:Source>
+    <b:Tag>Ora08</b:Tag>
+    <b:SourceType>DocumentFromInternetSite</b:SourceType>
+    <b:Guid>{3C8E6B46-8CC4-4121-B72F-4F774FD63932}</b:Guid>
+    <b:Title>Javadocs MediaPlayer</b:Title>
+    <b:Year>2008</b:Year>
+    <b:Author>
+      <b:Author>
+        <b:NameList>
+          <b:Person>
+            <b:Last>Oracle</b:Last>
+          </b:Person>
+        </b:NameList>
+      </b:Author>
+    </b:Author>
+    <b:InternetSiteTitle>Oracle Documentation</b:InternetSiteTitle>
+    <b:URL>https://docs.oracle.com/javafx/2/api/javafx/scene/media/MediaPlayer.html</b:URL>
+    <b:RefOrder>3</b:RefOrder>
+  </b:Source>
+  <b:Source>
+    <b:Tag>Zap19</b:Tag>
+    <b:SourceType>SoundRecording</b:SourceType>
+    <b:Guid>{3DE886CE-A93A-4922-81A9-4A25DBC755CB}</b:Guid>
+    <b:Author>
+      <b:Author>
+        <b:NameList>
+          <b:Person>
+            <b:Last>ZapSplat</b:Last>
+          </b:Person>
+        </b:NameList>
+      </b:Author>
+      <b:Composer>
+        <b:NameList>
+          <b:Person>
+            <b:Last>ZapSplat.com</b:Last>
+          </b:Person>
+        </b:NameList>
+      </b:Composer>
+    </b:Author>
+    <b:Title>Free Music For Games</b:Title>
+    <b:Year>2019</b:Year>
+    <b:URL>https://www.zapsplat.com/</b:URL>
+    <b:RefOrder>5</b:RefOrder>
+  </b:Source>
+  <b:Source>
+    <b:Tag>Cho09</b:Tag>
+    <b:SourceType>SoundRecording</b:SourceType>
+    <b:Guid>{032C1A5B-EA59-42A4-BBE0-570F120B05EE}</b:Guid>
+    <b:Author>
+      <b:Composer>
+        <b:NameList>
+          <b:Person>
+            <b:Last>DigitalChocolate</b:Last>
+          </b:Person>
+        </b:NameList>
+      </b:Composer>
+    </b:Author>
+    <b:Title>Brick Breaker Revolution OST - Theme 1</b:Title>
+    <b:Year>2009</b:Year>
+    <b:URL>https://www.youtube.com/watch?v=1FxS-i6ipUA&amp;t=1s</b:URL>
+    <b:RefOrder>6</b:RefOrder>
+  </b:Source>
+  <b:Source>
+    <b:Tag>roy17</b:Tag>
+    <b:SourceType>InternetSite</b:SourceType>
+    <b:Guid>{FB407653-BF49-437E-AA8D-665BCE279E3B}</b:Guid>
+    <b:Title>How do I disable keyboard delay</b:Title>
+    <b:Year>2017</b:Year>
+    <b:Author>
+      <b:Author>
+        <b:NameList>
+          <b:Person>
+            <b:Last>roydbt</b:Last>
+          </b:Person>
+        </b:NameList>
+      </b:Author>
+    </b:Author>
+    <b:InternetSiteTitle>Super User</b:InternetSiteTitle>
+    <b:Month>January</b:Month>
+    <b:URL>https://superuser.com/questions/1164303/windows-how-do-i-disable-the-keyboard-delay</b:URL>
+    <b:RefOrder>1</b:RefOrder>
+  </b:Source>
+  <b:Source>
+    <b:Tag>Ora082</b:Tag>
+    <b:SourceType>InternetSite</b:SourceType>
+    <b:Guid>{B264F4AB-1D57-4A0B-B9A3-C58B7DC34E0C}</b:Guid>
+    <b:Author>
+      <b:Author>
+        <b:NameList>
+          <b:Person>
+            <b:Last>Oracle</b:Last>
+          </b:Person>
+        </b:NameList>
+      </b:Author>
+    </b:Author>
+    <b:Title>Javadocs MouseEvent</b:Title>
+    <b:InternetSiteTitle>Oracle Documentation</b:InternetSiteTitle>
+    <b:Year>2008</b:Year>
+    <b:URL>https://docs.oracle.com/javase/8/javafx/api/javafx/scene/input/MouseEvent.html</b:URL>
+    <b:RefOrder>2</b:RefOrder>
+  </b:Source>
+</b:Sources>
+</file>
+
+<file path=customXml/itemProps1.xml><?xml version="1.0" encoding="utf-8"?>
+<ds:datastoreItem xmlns:ds="http://schemas.openxmlformats.org/officeDocument/2006/customXml" ds:itemID="{55AF091B-3C7A-41E3-B477-F2FDAA23CFDA}">
+  <ds:schemaRefs>
+    <ds:schemaRef ds:uri="http://schemas.microsoft.com/office/2006/coverPageProps"/>
+  </ds:schemaRefs>
+</ds:datastoreItem>
+</file>
+
+<file path=customXml/itemProps2.xml><?xml version="1.0" encoding="utf-8"?>
+<ds:datastoreItem xmlns:ds="http://schemas.openxmlformats.org/officeDocument/2006/customXml" ds:itemID="{878A9C99-7E51-48AE-ADFF-44FE825C5DD2}">
+  <ds:schemaRefs>
+    <ds:schemaRef ds:uri="http://schemas.openxmlformats.org/officeDocument/2006/bibliography"/>
+  </ds:schemaRefs>
+</ds:datastoreItem>
 </file>
</xml_diff>